<commit_message>
small corrections in the report
</commit_message>
<xml_diff>
--- a/Rapport/8INF957 - Travail Pratique I - Rapport - V1.0.docx
+++ b/Rapport/8INF957 - Travail Pratique I - Rapport - V1.0.docx
@@ -1,6 +1,6 @@
 
 <file path=word/document.xml><?xml version="1.0" encoding="utf-8"?>
-<w:document xmlns:wpc="http://schemas.microsoft.com/office/word/2010/wordprocessingCanvas" xmlns:cx="http://schemas.microsoft.com/office/drawing/2014/chartex" xmlns:cx1="http://schemas.microsoft.com/office/drawing/2015/9/8/chartex" xmlns:cx2="http://schemas.microsoft.com/office/drawing/2015/10/21/chartex" xmlns:cx3="http://schemas.microsoft.com/office/drawing/2016/5/9/chartex" xmlns:cx4="http://schemas.microsoft.com/office/drawing/2016/5/10/chartex" xmlns:cx5="http://schemas.microsoft.com/office/drawing/2016/5/11/chartex" xmlns:cx6="http://schemas.microsoft.com/office/drawing/2016/5/12/chartex" xmlns:cx7="http://schemas.microsoft.com/office/drawing/2016/5/13/chartex" xmlns:cx8="http://schemas.microsoft.com/office/drawing/2016/5/14/chartex" xmlns:mc="http://schemas.openxmlformats.org/markup-compatibility/2006" xmlns:aink="http://schemas.microsoft.com/office/drawing/2016/ink" xmlns:am3d="http://schemas.microsoft.com/office/drawing/2017/model3d" xmlns:o="urn:schemas-microsoft-com:office:office" xmlns:oel="http://schemas.microsoft.com/office/2019/extlst" xmlns:r="http://schemas.openxmlformats.org/officeDocument/2006/relationships" xmlns:m="http://schemas.openxmlformats.org/officeDocument/2006/math" xmlns:v="urn:schemas-microsoft-com:vml" xmlns:wp14="http://schemas.microsoft.com/office/word/2010/wordprocessingDrawing" xmlns:wp="http://schemas.openxmlformats.org/drawingml/2006/wordprocessingDrawing" xmlns:w10="urn:schemas-microsoft-com:office:word" xmlns:w="http://schemas.openxmlformats.org/wordprocessingml/2006/main" xmlns:w14="http://schemas.microsoft.com/office/word/2010/wordml" xmlns:w15="http://schemas.microsoft.com/office/word/2012/wordml" xmlns:w16cex="http://schemas.microsoft.com/office/word/2018/wordml/cex" xmlns:w16cid="http://schemas.microsoft.com/office/word/2016/wordml/cid" xmlns:w16="http://schemas.microsoft.com/office/word/2018/wordml" xmlns:w16sdtdh="http://schemas.microsoft.com/office/word/2020/wordml/sdtdatahash" xmlns:w16se="http://schemas.microsoft.com/office/word/2015/wordml/symex" xmlns:wpg="http://schemas.microsoft.com/office/word/2010/wordprocessingGroup" xmlns:wpi="http://schemas.microsoft.com/office/word/2010/wordprocessingInk" xmlns:wne="http://schemas.microsoft.com/office/word/2006/wordml" xmlns:wps="http://schemas.microsoft.com/office/word/2010/wordprocessingShape" mc:Ignorable="w14 w15 w16se w16cid w16 w16cex w16sdtdh wp14">
+<w:document xmlns:wpc="http://schemas.microsoft.com/office/word/2010/wordprocessingCanvas" xmlns:cx="http://schemas.microsoft.com/office/drawing/2014/chartex" xmlns:cx1="http://schemas.microsoft.com/office/drawing/2015/9/8/chartex" xmlns:cx2="http://schemas.microsoft.com/office/drawing/2015/10/21/chartex" xmlns:cx3="http://schemas.microsoft.com/office/drawing/2016/5/9/chartex" xmlns:cx4="http://schemas.microsoft.com/office/drawing/2016/5/10/chartex" xmlns:cx5="http://schemas.microsoft.com/office/drawing/2016/5/11/chartex" xmlns:cx6="http://schemas.microsoft.com/office/drawing/2016/5/12/chartex" xmlns:cx7="http://schemas.microsoft.com/office/drawing/2016/5/13/chartex" xmlns:cx8="http://schemas.microsoft.com/office/drawing/2016/5/14/chartex" xmlns:mc="http://schemas.openxmlformats.org/markup-compatibility/2006" xmlns:aink="http://schemas.microsoft.com/office/drawing/2016/ink" xmlns:am3d="http://schemas.microsoft.com/office/drawing/2017/model3d" xmlns:o="urn:schemas-microsoft-com:office:office" xmlns:r="http://schemas.openxmlformats.org/officeDocument/2006/relationships" xmlns:m="http://schemas.openxmlformats.org/officeDocument/2006/math" xmlns:v="urn:schemas-microsoft-com:vml" xmlns:wp14="http://schemas.microsoft.com/office/word/2010/wordprocessingDrawing" xmlns:wp="http://schemas.openxmlformats.org/drawingml/2006/wordprocessingDrawing" xmlns:w10="urn:schemas-microsoft-com:office:word" xmlns:w="http://schemas.openxmlformats.org/wordprocessingml/2006/main" xmlns:w14="http://schemas.microsoft.com/office/word/2010/wordml" xmlns:w15="http://schemas.microsoft.com/office/word/2012/wordml" xmlns:w16cex="http://schemas.microsoft.com/office/word/2018/wordml/cex" xmlns:w16cid="http://schemas.microsoft.com/office/word/2016/wordml/cid" xmlns:w16="http://schemas.microsoft.com/office/word/2018/wordml" xmlns:w16sdtdh="http://schemas.microsoft.com/office/word/2020/wordml/sdtdatahash" xmlns:w16se="http://schemas.microsoft.com/office/word/2015/wordml/symex" xmlns:wpg="http://schemas.microsoft.com/office/word/2010/wordprocessingGroup" xmlns:wpi="http://schemas.microsoft.com/office/word/2010/wordprocessingInk" xmlns:wne="http://schemas.microsoft.com/office/word/2006/wordml" xmlns:wps="http://schemas.microsoft.com/office/word/2010/wordprocessingShape" mc:Ignorable="w14 w15 w16se w16cid w16 w16cex w16sdtdh wp14">
   <w:body>
     <w:sdt>
       <w:sdtPr>
@@ -74,7 +74,7 @@
                   </w:tcPr>
                   <w:p>
                     <w:pPr>
-                      <w:pStyle w:val="Sansinterligne"/>
+                      <w:pStyle w:val="NoSpacing"/>
                       <w:rPr>
                         <w:rFonts w:ascii="Century" w:hAnsi="Century"/>
                         <w:color w:val="B35E06" w:themeColor="accent1" w:themeShade="BF"/>
@@ -120,7 +120,7 @@
                 <w:sdtContent>
                   <w:p>
                     <w:pPr>
-                      <w:pStyle w:val="Sansinterligne"/>
+                      <w:pStyle w:val="NoSpacing"/>
                       <w:spacing w:line="216" w:lineRule="auto"/>
                       <w:rPr>
                         <w:rFonts w:ascii="Century" w:eastAsiaTheme="majorEastAsia" w:hAnsi="Century" w:cstheme="majorBidi"/>
@@ -183,7 +183,7 @@
                 <w:sdtContent>
                   <w:p>
                     <w:pPr>
-                      <w:pStyle w:val="Sansinterligne"/>
+                      <w:pStyle w:val="NoSpacing"/>
                       <w:rPr>
                         <w:rFonts w:ascii="Century" w:hAnsi="Century"/>
                         <w:color w:val="B35E06" w:themeColor="accent1" w:themeShade="BF"/>
@@ -205,7 +205,7 @@
               </w:sdt>
               <w:p>
                 <w:pPr>
-                  <w:pStyle w:val="Sansinterligne"/>
+                  <w:pStyle w:val="NoSpacing"/>
                   <w:rPr>
                     <w:rFonts w:ascii="Century" w:hAnsi="Century"/>
                     <w:color w:val="B35E06" w:themeColor="accent1" w:themeShade="BF"/>
@@ -215,7 +215,7 @@
               </w:p>
               <w:p>
                 <w:pPr>
-                  <w:pStyle w:val="Sansinterligne"/>
+                  <w:pStyle w:val="NoSpacing"/>
                   <w:rPr>
                     <w:rFonts w:ascii="Century" w:hAnsi="Century"/>
                     <w:color w:val="B35E06" w:themeColor="accent1" w:themeShade="BF"/>
@@ -256,7 +256,7 @@
               </w:tcPr>
               <w:p>
                 <w:pPr>
-                  <w:pStyle w:val="Sansinterligne"/>
+                  <w:pStyle w:val="NoSpacing"/>
                   <w:rPr>
                     <w:rFonts w:ascii="Century" w:hAnsi="Century"/>
                     <w:color w:val="F07F09" w:themeColor="accent1"/>
@@ -285,7 +285,7 @@
               </w:p>
               <w:p>
                 <w:pPr>
-                  <w:pStyle w:val="Sansinterligne"/>
+                  <w:pStyle w:val="NoSpacing"/>
                   <w:rPr>
                     <w:rFonts w:ascii="Century" w:hAnsi="Century"/>
                     <w:color w:val="F07F09" w:themeColor="accent1"/>
@@ -296,7 +296,7 @@
               </w:p>
               <w:p>
                 <w:pPr>
-                  <w:pStyle w:val="Sansinterligne"/>
+                  <w:pStyle w:val="NoSpacing"/>
                   <w:rPr>
                     <w:rFonts w:ascii="Century" w:hAnsi="Century"/>
                     <w:color w:val="F07F09" w:themeColor="accent1"/>
@@ -329,23 +329,12 @@
                     <w:sz w:val="28"/>
                     <w:szCs w:val="28"/>
                   </w:rPr>
-                  <w:t xml:space="preserve">Benjamin Lapointe </w:t>
+                  <w:t>Benjamin Lapointe pinel</w:t>
                 </w:r>
-                <w:proofErr w:type="spellStart"/>
-                <w:r>
-                  <w:rPr>
-                    <w:rFonts w:ascii="Century" w:hAnsi="Century"/>
-                    <w:color w:val="F07F09" w:themeColor="accent1"/>
-                    <w:sz w:val="28"/>
-                    <w:szCs w:val="28"/>
-                  </w:rPr>
-                  <w:t>pinel</w:t>
-                </w:r>
-                <w:proofErr w:type="spellEnd"/>
               </w:p>
               <w:p>
                 <w:pPr>
-                  <w:pStyle w:val="Sansinterligne"/>
+                  <w:pStyle w:val="NoSpacing"/>
                   <w:rPr>
                     <w:rFonts w:ascii="Century" w:hAnsi="Century"/>
                     <w:color w:val="F07F09" w:themeColor="accent1"/>
@@ -471,7 +460,7 @@
           <w:sdtContent>
             <w:p>
               <w:pPr>
-                <w:pStyle w:val="En-ttedetabledesmatires"/>
+                <w:pStyle w:val="TOCHeading"/>
                 <w:rPr>
                   <w:rFonts w:ascii="Century" w:hAnsi="Century"/>
                 </w:rPr>
@@ -485,7 +474,7 @@
             </w:p>
             <w:p>
               <w:pPr>
-                <w:pStyle w:val="TM1"/>
+                <w:pStyle w:val="TOC1"/>
                 <w:tabs>
                   <w:tab w:val="right" w:leader="dot" w:pos="9017"/>
                 </w:tabs>
@@ -521,7 +510,7 @@
               <w:hyperlink w:anchor="_Toc102165464" w:history="1">
                 <w:r>
                   <w:rPr>
-                    <w:rStyle w:val="Lienhypertexte"/>
+                    <w:rStyle w:val="Hyperlink"/>
                     <w:rFonts w:ascii="Century" w:hAnsi="Century"/>
                     <w:noProof/>
                   </w:rPr>
@@ -579,7 +568,7 @@
             </w:p>
             <w:p>
               <w:pPr>
-                <w:pStyle w:val="TM1"/>
+                <w:pStyle w:val="TOC1"/>
                 <w:tabs>
                   <w:tab w:val="right" w:leader="dot" w:pos="9017"/>
                 </w:tabs>
@@ -591,7 +580,7 @@
               <w:hyperlink w:anchor="_Toc102165465" w:history="1">
                 <w:r>
                   <w:rPr>
-                    <w:rStyle w:val="Lienhypertexte"/>
+                    <w:rStyle w:val="Hyperlink"/>
                     <w:rFonts w:ascii="Century" w:hAnsi="Century"/>
                     <w:noProof/>
                   </w:rPr>
@@ -649,7 +638,7 @@
             </w:p>
             <w:p>
               <w:pPr>
-                <w:pStyle w:val="TM1"/>
+                <w:pStyle w:val="TOC1"/>
                 <w:tabs>
                   <w:tab w:val="right" w:leader="dot" w:pos="9017"/>
                 </w:tabs>
@@ -661,7 +650,7 @@
               <w:hyperlink w:anchor="_Toc102165466" w:history="1">
                 <w:r>
                   <w:rPr>
-                    <w:rStyle w:val="Lienhypertexte"/>
+                    <w:rStyle w:val="Hyperlink"/>
                     <w:rFonts w:ascii="Century" w:hAnsi="Century"/>
                     <w:noProof/>
                     <w:lang w:val="en-CA"/>
@@ -720,7 +709,7 @@
             </w:p>
             <w:p>
               <w:pPr>
-                <w:pStyle w:val="TM1"/>
+                <w:pStyle w:val="TOC1"/>
                 <w:tabs>
                   <w:tab w:val="right" w:leader="dot" w:pos="9017"/>
                 </w:tabs>
@@ -732,7 +721,7 @@
               <w:hyperlink w:anchor="_Toc102165467" w:history="1">
                 <w:r>
                   <w:rPr>
-                    <w:rStyle w:val="Lienhypertexte"/>
+                    <w:rStyle w:val="Hyperlink"/>
                     <w:rFonts w:ascii="Century" w:hAnsi="Century"/>
                     <w:noProof/>
                   </w:rPr>
@@ -790,7 +779,7 @@
             </w:p>
             <w:p>
               <w:pPr>
-                <w:pStyle w:val="TM1"/>
+                <w:pStyle w:val="TOC1"/>
                 <w:tabs>
                   <w:tab w:val="right" w:leader="dot" w:pos="9017"/>
                 </w:tabs>
@@ -802,7 +791,7 @@
               <w:hyperlink w:anchor="_Toc102165468" w:history="1">
                 <w:r>
                   <w:rPr>
-                    <w:rStyle w:val="Lienhypertexte"/>
+                    <w:rStyle w:val="Hyperlink"/>
                     <w:rFonts w:ascii="Century" w:hAnsi="Century"/>
                     <w:noProof/>
                   </w:rPr>
@@ -860,7 +849,7 @@
             </w:p>
             <w:p>
               <w:pPr>
-                <w:pStyle w:val="TM1"/>
+                <w:pStyle w:val="TOC1"/>
                 <w:tabs>
                   <w:tab w:val="right" w:leader="dot" w:pos="9017"/>
                 </w:tabs>
@@ -872,7 +861,7 @@
               <w:hyperlink w:anchor="_Toc102165469" w:history="1">
                 <w:r>
                   <w:rPr>
-                    <w:rStyle w:val="Lienhypertexte"/>
+                    <w:rStyle w:val="Hyperlink"/>
                     <w:rFonts w:ascii="Century" w:hAnsi="Century"/>
                     <w:noProof/>
                   </w:rPr>
@@ -951,7 +940,7 @@
         </w:sdt>
         <w:p>
           <w:pPr>
-            <w:pStyle w:val="En-ttedetabledesmatires"/>
+            <w:pStyle w:val="TOCHeading"/>
             <w:rPr>
               <w:rFonts w:ascii="Century" w:hAnsi="Century"/>
               <w:sz w:val="56"/>
@@ -975,7 +964,7 @@
     </w:sdt>
     <w:p>
       <w:pPr>
-        <w:pStyle w:val="Titre1"/>
+        <w:pStyle w:val="Heading1"/>
         <w:rPr>
           <w:rFonts w:ascii="Century" w:hAnsi="Century"/>
         </w:rPr>
@@ -1045,7 +1034,7 @@
           <w:szCs w:val="24"/>
           <w:lang w:val="fr-CA" w:eastAsia="fr-CA"/>
         </w:rPr>
-        <w:t>intégration, un</w:t>
+        <w:t>intégration</w:t>
       </w:r>
       <w:r>
         <w:rPr>
@@ -1055,7 +1044,7 @@
           <w:szCs w:val="24"/>
           <w:lang w:val="fr-CA" w:eastAsia="fr-CA"/>
         </w:rPr>
-        <w:t xml:space="preserve"> ORM et une base de </w:t>
+        <w:t xml:space="preserve"> avec une application de bureau</w:t>
       </w:r>
       <w:r>
         <w:rPr>
@@ -1065,7 +1054,7 @@
           <w:szCs w:val="24"/>
           <w:lang w:val="fr-CA" w:eastAsia="fr-CA"/>
         </w:rPr>
-        <w:t>données</w:t>
+        <w:t>, un</w:t>
       </w:r>
       <w:r>
         <w:rPr>
@@ -1075,6 +1064,26 @@
           <w:szCs w:val="24"/>
           <w:lang w:val="fr-CA" w:eastAsia="fr-CA"/>
         </w:rPr>
+        <w:t xml:space="preserve"> ORM et une base de </w:t>
+      </w:r>
+      <w:r>
+        <w:rPr>
+          <w:rFonts w:ascii="Century" w:eastAsia="Times New Roman" w:hAnsi="Century" w:cstheme="minorHAnsi"/>
+          <w:color w:val="1C1C1C"/>
+          <w:sz w:val="24"/>
+          <w:szCs w:val="24"/>
+          <w:lang w:val="fr-CA" w:eastAsia="fr-CA"/>
+        </w:rPr>
+        <w:t>données</w:t>
+      </w:r>
+      <w:r>
+        <w:rPr>
+          <w:rFonts w:ascii="Century" w:eastAsia="Times New Roman" w:hAnsi="Century" w:cstheme="minorHAnsi"/>
+          <w:color w:val="1C1C1C"/>
+          <w:sz w:val="24"/>
+          <w:szCs w:val="24"/>
+          <w:lang w:val="fr-CA" w:eastAsia="fr-CA"/>
+        </w:rPr>
         <w:t xml:space="preserve"> comme concepts.</w:t>
       </w:r>
     </w:p>
@@ -1088,7 +1097,7 @@
     </w:p>
     <w:p>
       <w:pPr>
-        <w:pStyle w:val="Titre1"/>
+        <w:pStyle w:val="Heading1"/>
         <w:rPr>
           <w:rFonts w:ascii="Century" w:hAnsi="Century"/>
         </w:rPr>
@@ -1110,7 +1119,7 @@
     </w:p>
     <w:p>
       <w:pPr>
-        <w:pStyle w:val="Paragraphedeliste"/>
+        <w:pStyle w:val="ListParagraph"/>
         <w:rPr>
           <w:rFonts w:ascii="Century" w:hAnsi="Century"/>
           <w:sz w:val="24"/>
@@ -1184,7 +1193,7 @@
     </w:p>
     <w:p>
       <w:pPr>
-        <w:pStyle w:val="Paragraphedeliste"/>
+        <w:pStyle w:val="ListParagraph"/>
         <w:numPr>
           <w:ilvl w:val="0"/>
           <w:numId w:val="31"/>
@@ -1275,7 +1284,7 @@
     </w:p>
     <w:p>
       <w:pPr>
-        <w:pStyle w:val="Paragraphedeliste"/>
+        <w:pStyle w:val="ListParagraph"/>
         <w:rPr>
           <w:rFonts w:ascii="Century" w:hAnsi="Century"/>
           <w:sz w:val="24"/>
@@ -1285,7 +1294,7 @@
     </w:p>
     <w:p>
       <w:pPr>
-        <w:pStyle w:val="Paragraphedeliste"/>
+        <w:pStyle w:val="ListParagraph"/>
         <w:numPr>
           <w:ilvl w:val="0"/>
           <w:numId w:val="31"/>
@@ -1321,7 +1330,7 @@
     </w:p>
     <w:p>
       <w:pPr>
-        <w:pStyle w:val="Paragraphedeliste"/>
+        <w:pStyle w:val="ListParagraph"/>
         <w:rPr>
           <w:rFonts w:ascii="Century" w:hAnsi="Century"/>
           <w:sz w:val="24"/>
@@ -1355,7 +1364,7 @@
     </w:p>
     <w:p>
       <w:pPr>
-        <w:pStyle w:val="Paragraphedeliste"/>
+        <w:pStyle w:val="ListParagraph"/>
         <w:rPr>
           <w:rFonts w:ascii="Century" w:hAnsi="Century"/>
           <w:sz w:val="24"/>
@@ -1419,48 +1428,12 @@
           <w:sz w:val="24"/>
           <w:szCs w:val="24"/>
         </w:rPr>
-        <w:t xml:space="preserve">en fournissant sont </w:t>
-      </w:r>
-      <w:proofErr w:type="spellStart"/>
-      <w:r>
-        <w:rPr>
-          <w:rFonts w:ascii="Century" w:hAnsi="Century"/>
-          <w:sz w:val="24"/>
-          <w:szCs w:val="24"/>
-        </w:rPr>
-        <w:t>UserName</w:t>
-      </w:r>
-      <w:proofErr w:type="spellEnd"/>
-      <w:r>
-        <w:rPr>
-          <w:rFonts w:ascii="Century" w:hAnsi="Century"/>
-          <w:sz w:val="24"/>
-          <w:szCs w:val="24"/>
-        </w:rPr>
-        <w:t xml:space="preserve"> et son </w:t>
-      </w:r>
-      <w:proofErr w:type="spellStart"/>
-      <w:r>
-        <w:rPr>
-          <w:rFonts w:ascii="Century" w:hAnsi="Century"/>
-          <w:sz w:val="24"/>
-          <w:szCs w:val="24"/>
-        </w:rPr>
-        <w:t>password</w:t>
-      </w:r>
-      <w:proofErr w:type="spellEnd"/>
-      <w:r>
-        <w:rPr>
-          <w:rFonts w:ascii="Century" w:hAnsi="Century"/>
-          <w:sz w:val="24"/>
-          <w:szCs w:val="24"/>
-        </w:rPr>
-        <w:t>.</w:t>
+        <w:t>en fournissant sont UserName et son password.</w:t>
       </w:r>
     </w:p>
     <w:p>
       <w:pPr>
-        <w:pStyle w:val="Paragraphedeliste"/>
+        <w:pStyle w:val="ListParagraph"/>
         <w:rPr>
           <w:rFonts w:ascii="Century" w:hAnsi="Century"/>
           <w:sz w:val="24"/>
@@ -1470,7 +1443,7 @@
     </w:p>
     <w:p>
       <w:pPr>
-        <w:pStyle w:val="Paragraphedeliste"/>
+        <w:pStyle w:val="ListParagraph"/>
         <w:rPr>
           <w:rFonts w:ascii="Century" w:hAnsi="Century"/>
           <w:sz w:val="24"/>
@@ -1545,7 +1518,7 @@
     </w:p>
     <w:p>
       <w:pPr>
-        <w:pStyle w:val="Paragraphedeliste"/>
+        <w:pStyle w:val="ListParagraph"/>
         <w:rPr>
           <w:rFonts w:ascii="Century" w:hAnsi="Century"/>
           <w:b/>
@@ -1557,7 +1530,7 @@
     </w:p>
     <w:p>
       <w:pPr>
-        <w:pStyle w:val="Paragraphedeliste"/>
+        <w:pStyle w:val="ListParagraph"/>
         <w:numPr>
           <w:ilvl w:val="0"/>
           <w:numId w:val="31"/>
@@ -1593,7 +1566,7 @@
     </w:p>
     <w:p>
       <w:pPr>
-        <w:pStyle w:val="Paragraphedeliste"/>
+        <w:pStyle w:val="ListParagraph"/>
         <w:rPr>
           <w:rFonts w:ascii="Century" w:hAnsi="Century"/>
           <w:b/>
@@ -1673,7 +1646,7 @@
     </w:p>
     <w:p>
       <w:pPr>
-        <w:pStyle w:val="Paragraphedeliste"/>
+        <w:pStyle w:val="ListParagraph"/>
         <w:numPr>
           <w:ilvl w:val="0"/>
           <w:numId w:val="31"/>
@@ -1709,7 +1682,7 @@
     </w:p>
     <w:p>
       <w:pPr>
-        <w:pStyle w:val="Paragraphedeliste"/>
+        <w:pStyle w:val="ListParagraph"/>
         <w:rPr>
           <w:rFonts w:ascii="Century" w:hAnsi="Century"/>
           <w:b/>
@@ -1721,7 +1694,7 @@
     </w:p>
     <w:p>
       <w:pPr>
-        <w:pStyle w:val="Paragraphedeliste"/>
+        <w:pStyle w:val="ListParagraph"/>
         <w:rPr>
           <w:rFonts w:ascii="Century" w:hAnsi="Century"/>
           <w:b/>
@@ -1800,7 +1773,7 @@
     </w:p>
     <w:p>
       <w:pPr>
-        <w:pStyle w:val="Paragraphedeliste"/>
+        <w:pStyle w:val="ListParagraph"/>
         <w:numPr>
           <w:ilvl w:val="0"/>
           <w:numId w:val="31"/>
@@ -1826,7 +1799,7 @@
     </w:p>
     <w:p>
       <w:pPr>
-        <w:pStyle w:val="Paragraphedeliste"/>
+        <w:pStyle w:val="ListParagraph"/>
         <w:rPr>
           <w:rFonts w:ascii="Century" w:hAnsi="Century"/>
           <w:b/>
@@ -1839,7 +1812,7 @@
     </w:p>
     <w:p>
       <w:pPr>
-        <w:pStyle w:val="Paragraphedeliste"/>
+        <w:pStyle w:val="ListParagraph"/>
         <w:rPr>
           <w:rFonts w:ascii="Century" w:hAnsi="Century"/>
           <w:b/>
@@ -1919,7 +1892,7 @@
     </w:p>
     <w:p>
       <w:pPr>
-        <w:pStyle w:val="Paragraphedeliste"/>
+        <w:pStyle w:val="ListParagraph"/>
         <w:numPr>
           <w:ilvl w:val="0"/>
           <w:numId w:val="31"/>
@@ -1945,7 +1918,7 @@
     </w:p>
     <w:p>
       <w:pPr>
-        <w:pStyle w:val="Paragraphedeliste"/>
+        <w:pStyle w:val="ListParagraph"/>
         <w:rPr>
           <w:rFonts w:ascii="Century" w:hAnsi="Century"/>
           <w:b/>
@@ -2024,7 +1997,7 @@
     </w:p>
     <w:p>
       <w:pPr>
-        <w:pStyle w:val="Paragraphedeliste"/>
+        <w:pStyle w:val="ListParagraph"/>
         <w:numPr>
           <w:ilvl w:val="0"/>
           <w:numId w:val="31"/>
@@ -2104,7 +2077,7 @@
     </w:p>
     <w:p>
       <w:pPr>
-        <w:pStyle w:val="Titre1"/>
+        <w:pStyle w:val="Heading1"/>
         <w:rPr>
           <w:rFonts w:ascii="Century" w:hAnsi="Century"/>
           <w:lang w:val="fr-CA"/>
@@ -2137,7 +2110,7 @@
           <w:szCs w:val="24"/>
           <w:lang w:val="fr-CA"/>
         </w:rPr>
-        <w:t>Dans cette partie un autre projet webAPI ‘RESTApi’ qui fait référence au projet ASP.NET et l</w:t>
+        <w:t xml:space="preserve">Dans cette partie un autre projet webAPI ‘RESTApi’ qui </w:t>
       </w:r>
       <w:r>
         <w:rPr>
@@ -2146,6 +2119,24 @@
           <w:szCs w:val="24"/>
           <w:lang w:val="fr-CA"/>
         </w:rPr>
+        <w:t>est utilisé par le</w:t>
+      </w:r>
+      <w:r>
+        <w:rPr>
+          <w:rFonts w:ascii="Century" w:hAnsi="Century"/>
+          <w:sz w:val="24"/>
+          <w:szCs w:val="24"/>
+          <w:lang w:val="fr-CA"/>
+        </w:rPr>
+        <w:t xml:space="preserve"> projet ASP.NET et l</w:t>
+      </w:r>
+      <w:r>
+        <w:rPr>
+          <w:rFonts w:ascii="Century" w:hAnsi="Century"/>
+          <w:sz w:val="24"/>
+          <w:szCs w:val="24"/>
+          <w:lang w:val="fr-CA"/>
+        </w:rPr>
         <w:t xml:space="preserve">’outil swagger a été installé et </w:t>
       </w:r>
       <w:r>
@@ -2155,7 +2146,16 @@
           <w:szCs w:val="24"/>
           <w:lang w:val="fr-CA"/>
         </w:rPr>
-        <w:t>configurer</w:t>
+        <w:t>configur</w:t>
+      </w:r>
+      <w:r>
+        <w:rPr>
+          <w:rFonts w:ascii="Century" w:hAnsi="Century"/>
+          <w:sz w:val="24"/>
+          <w:szCs w:val="24"/>
+          <w:lang w:val="fr-CA"/>
+        </w:rPr>
+        <w:t>é</w:t>
       </w:r>
       <w:r>
         <w:rPr>
@@ -2184,7 +2184,7 @@
           <w:szCs w:val="24"/>
           <w:lang w:val="fr-CA"/>
         </w:rPr>
-        <w:t xml:space="preserve">et de manipuler les requêtes Https </w:t>
+        <w:t xml:space="preserve">et de manipuler les requêtes Http </w:t>
       </w:r>
       <w:r>
         <w:rPr>
@@ -2198,7 +2198,7 @@
     </w:p>
     <w:p>
       <w:pPr>
-        <w:pStyle w:val="Paragraphedeliste"/>
+        <w:pStyle w:val="ListParagraph"/>
         <w:numPr>
           <w:ilvl w:val="0"/>
           <w:numId w:val="32"/>
@@ -2221,7 +2221,7 @@
     </w:p>
     <w:p>
       <w:pPr>
-        <w:pStyle w:val="Paragraphedeliste"/>
+        <w:pStyle w:val="ListParagraph"/>
         <w:numPr>
           <w:ilvl w:val="0"/>
           <w:numId w:val="32"/>
@@ -2244,7 +2244,7 @@
     </w:p>
     <w:p>
       <w:pPr>
-        <w:pStyle w:val="Paragraphedeliste"/>
+        <w:pStyle w:val="ListParagraph"/>
         <w:numPr>
           <w:ilvl w:val="0"/>
           <w:numId w:val="32"/>
@@ -2267,7 +2267,7 @@
     </w:p>
     <w:p>
       <w:pPr>
-        <w:pStyle w:val="Paragraphedeliste"/>
+        <w:pStyle w:val="ListParagraph"/>
         <w:numPr>
           <w:ilvl w:val="0"/>
           <w:numId w:val="32"/>
@@ -2290,7 +2290,7 @@
     </w:p>
     <w:p>
       <w:pPr>
-        <w:pStyle w:val="Paragraphedeliste"/>
+        <w:pStyle w:val="ListParagraph"/>
         <w:numPr>
           <w:ilvl w:val="0"/>
           <w:numId w:val="32"/>
@@ -2313,7 +2313,7 @@
     </w:p>
     <w:p>
       <w:pPr>
-        <w:pStyle w:val="Paragraphedeliste"/>
+        <w:pStyle w:val="ListParagraph"/>
         <w:numPr>
           <w:ilvl w:val="0"/>
           <w:numId w:val="32"/>
@@ -2350,12 +2350,30 @@
           <w:szCs w:val="24"/>
           <w:shd w:val="clear" w:color="auto" w:fill="FFFFFF"/>
         </w:rPr>
-        <w:t>L’authentification forte par jeton s’appuie sur un protocole qui permet à un utilisateur de recevoir un </w:t>
+        <w:t>L’authentification forte par jeton</w:t>
+      </w:r>
+      <w:r>
+        <w:rPr>
+          <w:rFonts w:ascii="Century" w:hAnsi="Century" w:cs="Segoe UI"/>
+          <w:sz w:val="24"/>
+          <w:szCs w:val="24"/>
+          <w:shd w:val="clear" w:color="auto" w:fill="FFFFFF"/>
+        </w:rPr>
+        <w:t xml:space="preserve"> JWT</w:t>
+      </w:r>
+      <w:r>
+        <w:rPr>
+          <w:rFonts w:ascii="Century" w:hAnsi="Century" w:cs="Segoe UI"/>
+          <w:sz w:val="24"/>
+          <w:szCs w:val="24"/>
+          <w:shd w:val="clear" w:color="auto" w:fill="FFFFFF"/>
+        </w:rPr>
+        <w:t xml:space="preserve"> s’appuie sur un protocole qui permet à un utilisateur de recevoir un </w:t>
       </w:r>
       <w:hyperlink r:id="rId19" w:history="1">
         <w:r>
           <w:rPr>
-            <w:rStyle w:val="Lienhypertexte"/>
+            <w:rStyle w:val="Hyperlink"/>
             <w:rFonts w:ascii="Century" w:hAnsi="Century" w:cs="Segoe UI"/>
             <w:color w:val="auto"/>
             <w:sz w:val="24"/>
@@ -2374,7 +2392,16 @@
           <w:szCs w:val="24"/>
           <w:shd w:val="clear" w:color="auto" w:fill="FFFFFF"/>
         </w:rPr>
-        <w:t> unique après avoir confirmé son identité.</w:t>
+        <w:t> unique après avoir confirmé son identité</w:t>
+      </w:r>
+      <w:r>
+        <w:rPr>
+          <w:rFonts w:ascii="Century" w:hAnsi="Century" w:cs="Segoe UI"/>
+          <w:sz w:val="24"/>
+          <w:szCs w:val="24"/>
+          <w:shd w:val="clear" w:color="auto" w:fill="FFFFFF"/>
+        </w:rPr>
+        <w:t xml:space="preserve"> </w:t>
       </w:r>
       <w:r>
         <w:rPr>
@@ -2407,7 +2434,7 @@
     </w:p>
     <w:p>
       <w:pPr>
-        <w:pStyle w:val="Paragraphedeliste"/>
+        <w:pStyle w:val="ListParagraph"/>
         <w:rPr>
           <w:rFonts w:ascii="Century" w:hAnsi="Century"/>
           <w:sz w:val="24"/>
@@ -2418,7 +2445,7 @@
     </w:p>
     <w:p>
       <w:pPr>
-        <w:pStyle w:val="Titre1"/>
+        <w:pStyle w:val="Heading1"/>
         <w:rPr>
           <w:rFonts w:ascii="Century" w:hAnsi="Century"/>
           <w:lang w:val="fr-CA"/>
@@ -2523,7 +2550,7 @@
     </w:p>
     <w:p>
       <w:pPr>
-        <w:pStyle w:val="Paragraphedeliste"/>
+        <w:pStyle w:val="ListParagraph"/>
         <w:numPr>
           <w:ilvl w:val="0"/>
           <w:numId w:val="34"/>
@@ -2545,7 +2572,7 @@
     </w:p>
     <w:p>
       <w:pPr>
-        <w:pStyle w:val="Paragraphedeliste"/>
+        <w:pStyle w:val="ListParagraph"/>
         <w:numPr>
           <w:ilvl w:val="0"/>
           <w:numId w:val="34"/>
@@ -2575,7 +2602,7 @@
     </w:p>
     <w:p>
       <w:pPr>
-        <w:pStyle w:val="Paragraphedeliste"/>
+        <w:pStyle w:val="ListParagraph"/>
         <w:numPr>
           <w:ilvl w:val="0"/>
           <w:numId w:val="34"/>
@@ -2606,7 +2633,7 @@
     </w:p>
     <w:p>
       <w:pPr>
-        <w:pStyle w:val="Titre1"/>
+        <w:pStyle w:val="Heading1"/>
         <w:rPr>
           <w:rFonts w:ascii="Century" w:hAnsi="Century"/>
         </w:rPr>
@@ -2631,7 +2658,7 @@
     </w:p>
     <w:p>
       <w:pPr>
-        <w:pStyle w:val="Titre1"/>
+        <w:pStyle w:val="Heading1"/>
         <w:rPr>
           <w:rFonts w:ascii="Century" w:hAnsi="Century"/>
         </w:rPr>
@@ -2647,7 +2674,7 @@
     </w:p>
     <w:p>
       <w:pPr>
-        <w:pStyle w:val="Paragraphedeliste"/>
+        <w:pStyle w:val="ListParagraph"/>
         <w:numPr>
           <w:ilvl w:val="0"/>
           <w:numId w:val="35"/>
@@ -2669,7 +2696,7 @@
     </w:p>
     <w:p>
       <w:pPr>
-        <w:pStyle w:val="Paragraphedeliste"/>
+        <w:pStyle w:val="ListParagraph"/>
         <w:numPr>
           <w:ilvl w:val="0"/>
           <w:numId w:val="35"/>
@@ -2683,7 +2710,7 @@
       <w:hyperlink r:id="rId20" w:history="1">
         <w:r>
           <w:rPr>
-            <w:rStyle w:val="Lienhypertexte"/>
+            <w:rStyle w:val="Hyperlink"/>
             <w:rFonts w:ascii="Century" w:hAnsi="Century"/>
             <w:color w:val="auto"/>
             <w:sz w:val="24"/>
@@ -2695,7 +2722,7 @@
     </w:p>
     <w:p>
       <w:pPr>
-        <w:pStyle w:val="Paragraphedeliste"/>
+        <w:pStyle w:val="ListParagraph"/>
         <w:numPr>
           <w:ilvl w:val="0"/>
           <w:numId w:val="35"/>
@@ -2717,51 +2744,56 @@
     </w:p>
     <w:p>
       <w:pPr>
-        <w:pStyle w:val="Paragraphedeliste"/>
+        <w:pStyle w:val="ListParagraph"/>
         <w:numPr>
           <w:ilvl w:val="0"/>
           <w:numId w:val="35"/>
         </w:numPr>
         <w:rPr>
-          <w:rFonts w:ascii="Century" w:hAnsi="Century"/>
-          <w:sz w:val="24"/>
-          <w:szCs w:val="24"/>
+          <w:rStyle w:val="Hyperlink"/>
+          <w:rFonts w:ascii="Century" w:hAnsi="Century"/>
+          <w:color w:val="auto"/>
+          <w:sz w:val="24"/>
+          <w:szCs w:val="24"/>
+          <w:u w:val="none"/>
         </w:rPr>
       </w:pPr>
       <w:hyperlink r:id="rId21" w:history="1">
         <w:r>
           <w:rPr>
-            <w:rStyle w:val="Lienhypertexte"/>
+            <w:rStyle w:val="Hyperlink"/>
             <w:rFonts w:ascii="Century" w:hAnsi="Century"/>
             <w:color w:val="auto"/>
             <w:sz w:val="24"/>
             <w:szCs w:val="24"/>
           </w:rPr>
-          <w:t xml:space="preserve">vue d’ensemble de l’authentification ASP.NET </w:t>
-        </w:r>
-        <w:proofErr w:type="spellStart"/>
-        <w:r>
-          <w:rPr>
-            <w:rStyle w:val="Lienhypertexte"/>
-            <w:rFonts w:ascii="Century" w:hAnsi="Century"/>
-            <w:color w:val="auto"/>
-            <w:sz w:val="24"/>
-            <w:szCs w:val="24"/>
-          </w:rPr>
-          <w:t>Core</w:t>
-        </w:r>
-        <w:proofErr w:type="spellEnd"/>
-        <w:r>
-          <w:rPr>
-            <w:rStyle w:val="Lienhypertexte"/>
-            <w:rFonts w:ascii="Century" w:hAnsi="Century"/>
-            <w:color w:val="auto"/>
-            <w:sz w:val="24"/>
-            <w:szCs w:val="24"/>
-          </w:rPr>
-          <w:t xml:space="preserve"> | Microsoft Docs</w:t>
+          <w:t>vue d’ensemble de l’authentification ASP.NET Core | Microsoft Docs</w:t>
         </w:r>
       </w:hyperlink>
+    </w:p>
+    <w:p>
+      <w:pPr>
+        <w:pStyle w:val="ListParagraph"/>
+        <w:numPr>
+          <w:ilvl w:val="0"/>
+          <w:numId w:val="35"/>
+        </w:numPr>
+        <w:rPr>
+          <w:rFonts w:ascii="Century" w:hAnsi="Century"/>
+          <w:sz w:val="24"/>
+          <w:szCs w:val="24"/>
+        </w:rPr>
+      </w:pPr>
+      <w:r>
+        <w:rPr>
+          <w:rStyle w:val="Hyperlink"/>
+          <w:rFonts w:ascii="Century" w:hAnsi="Century"/>
+          <w:color w:val="auto"/>
+          <w:sz w:val="24"/>
+          <w:szCs w:val="24"/>
+        </w:rPr>
+        <w:t>D’autres références sont faites dans le code source des projets</w:t>
+      </w:r>
     </w:p>
     <w:sectPr>
       <w:footerReference w:type="default" r:id="rId22"/>
@@ -2777,7 +2809,7 @@
 </file>
 
 <file path=word/endnotes.xml><?xml version="1.0" encoding="utf-8"?>
-<w:endnotes xmlns:wpc="http://schemas.microsoft.com/office/word/2010/wordprocessingCanvas" xmlns:cx="http://schemas.microsoft.com/office/drawing/2014/chartex" xmlns:cx1="http://schemas.microsoft.com/office/drawing/2015/9/8/chartex" xmlns:cx2="http://schemas.microsoft.com/office/drawing/2015/10/21/chartex" xmlns:cx3="http://schemas.microsoft.com/office/drawing/2016/5/9/chartex" xmlns:cx4="http://schemas.microsoft.com/office/drawing/2016/5/10/chartex" xmlns:cx5="http://schemas.microsoft.com/office/drawing/2016/5/11/chartex" xmlns:cx6="http://schemas.microsoft.com/office/drawing/2016/5/12/chartex" xmlns:cx7="http://schemas.microsoft.com/office/drawing/2016/5/13/chartex" xmlns:cx8="http://schemas.microsoft.com/office/drawing/2016/5/14/chartex" xmlns:mc="http://schemas.openxmlformats.org/markup-compatibility/2006" xmlns:aink="http://schemas.microsoft.com/office/drawing/2016/ink" xmlns:am3d="http://schemas.microsoft.com/office/drawing/2017/model3d" xmlns:o="urn:schemas-microsoft-com:office:office" xmlns:oel="http://schemas.microsoft.com/office/2019/extlst" xmlns:r="http://schemas.openxmlformats.org/officeDocument/2006/relationships" xmlns:m="http://schemas.openxmlformats.org/officeDocument/2006/math" xmlns:v="urn:schemas-microsoft-com:vml" xmlns:wp14="http://schemas.microsoft.com/office/word/2010/wordprocessingDrawing" xmlns:wp="http://schemas.openxmlformats.org/drawingml/2006/wordprocessingDrawing" xmlns:w10="urn:schemas-microsoft-com:office:word" xmlns:w="http://schemas.openxmlformats.org/wordprocessingml/2006/main" xmlns:w14="http://schemas.microsoft.com/office/word/2010/wordml" xmlns:w15="http://schemas.microsoft.com/office/word/2012/wordml" xmlns:w16cex="http://schemas.microsoft.com/office/word/2018/wordml/cex" xmlns:w16cid="http://schemas.microsoft.com/office/word/2016/wordml/cid" xmlns:w16="http://schemas.microsoft.com/office/word/2018/wordml" xmlns:w16sdtdh="http://schemas.microsoft.com/office/word/2020/wordml/sdtdatahash" xmlns:w16se="http://schemas.microsoft.com/office/word/2015/wordml/symex" xmlns:wpg="http://schemas.microsoft.com/office/word/2010/wordprocessingGroup" xmlns:wpi="http://schemas.microsoft.com/office/word/2010/wordprocessingInk" xmlns:wne="http://schemas.microsoft.com/office/word/2006/wordml" xmlns:wps="http://schemas.microsoft.com/office/word/2010/wordprocessingShape" mc:Ignorable="w14 w15 w16se w16cid w16 w16cex w16sdtdh wp14">
+<w:endnotes xmlns:wpc="http://schemas.microsoft.com/office/word/2010/wordprocessingCanvas" xmlns:cx="http://schemas.microsoft.com/office/drawing/2014/chartex" xmlns:cx1="http://schemas.microsoft.com/office/drawing/2015/9/8/chartex" xmlns:cx2="http://schemas.microsoft.com/office/drawing/2015/10/21/chartex" xmlns:cx3="http://schemas.microsoft.com/office/drawing/2016/5/9/chartex" xmlns:cx4="http://schemas.microsoft.com/office/drawing/2016/5/10/chartex" xmlns:cx5="http://schemas.microsoft.com/office/drawing/2016/5/11/chartex" xmlns:cx6="http://schemas.microsoft.com/office/drawing/2016/5/12/chartex" xmlns:cx7="http://schemas.microsoft.com/office/drawing/2016/5/13/chartex" xmlns:cx8="http://schemas.microsoft.com/office/drawing/2016/5/14/chartex" xmlns:mc="http://schemas.openxmlformats.org/markup-compatibility/2006" xmlns:aink="http://schemas.microsoft.com/office/drawing/2016/ink" xmlns:am3d="http://schemas.microsoft.com/office/drawing/2017/model3d" xmlns:o="urn:schemas-microsoft-com:office:office" xmlns:r="http://schemas.openxmlformats.org/officeDocument/2006/relationships" xmlns:m="http://schemas.openxmlformats.org/officeDocument/2006/math" xmlns:v="urn:schemas-microsoft-com:vml" xmlns:wp14="http://schemas.microsoft.com/office/word/2010/wordprocessingDrawing" xmlns:wp="http://schemas.openxmlformats.org/drawingml/2006/wordprocessingDrawing" xmlns:w10="urn:schemas-microsoft-com:office:word" xmlns:w="http://schemas.openxmlformats.org/wordprocessingml/2006/main" xmlns:w14="http://schemas.microsoft.com/office/word/2010/wordml" xmlns:w15="http://schemas.microsoft.com/office/word/2012/wordml" xmlns:w16cex="http://schemas.microsoft.com/office/word/2018/wordml/cex" xmlns:w16cid="http://schemas.microsoft.com/office/word/2016/wordml/cid" xmlns:w16="http://schemas.microsoft.com/office/word/2018/wordml" xmlns:w16sdtdh="http://schemas.microsoft.com/office/word/2020/wordml/sdtdatahash" xmlns:w16se="http://schemas.microsoft.com/office/word/2015/wordml/symex" xmlns:wpg="http://schemas.microsoft.com/office/word/2010/wordprocessingGroup" xmlns:wpi="http://schemas.microsoft.com/office/word/2010/wordprocessingInk" xmlns:wne="http://schemas.microsoft.com/office/word/2006/wordml" xmlns:wps="http://schemas.microsoft.com/office/word/2010/wordprocessingShape" mc:Ignorable="w14 w15 w16se w16cid w16 w16cex w16sdtdh wp14">
   <w:endnote w:type="separator" w:id="-1">
     <w:p>
       <w:pPr>
@@ -2802,7 +2834,7 @@
 </file>
 
 <file path=word/footer1.xml><?xml version="1.0" encoding="utf-8"?>
-<w:ftr xmlns:wpc="http://schemas.microsoft.com/office/word/2010/wordprocessingCanvas" xmlns:cx="http://schemas.microsoft.com/office/drawing/2014/chartex" xmlns:cx1="http://schemas.microsoft.com/office/drawing/2015/9/8/chartex" xmlns:cx2="http://schemas.microsoft.com/office/drawing/2015/10/21/chartex" xmlns:cx3="http://schemas.microsoft.com/office/drawing/2016/5/9/chartex" xmlns:cx4="http://schemas.microsoft.com/office/drawing/2016/5/10/chartex" xmlns:cx5="http://schemas.microsoft.com/office/drawing/2016/5/11/chartex" xmlns:cx6="http://schemas.microsoft.com/office/drawing/2016/5/12/chartex" xmlns:cx7="http://schemas.microsoft.com/office/drawing/2016/5/13/chartex" xmlns:cx8="http://schemas.microsoft.com/office/drawing/2016/5/14/chartex" xmlns:mc="http://schemas.openxmlformats.org/markup-compatibility/2006" xmlns:aink="http://schemas.microsoft.com/office/drawing/2016/ink" xmlns:am3d="http://schemas.microsoft.com/office/drawing/2017/model3d" xmlns:o="urn:schemas-microsoft-com:office:office" xmlns:oel="http://schemas.microsoft.com/office/2019/extlst" xmlns:r="http://schemas.openxmlformats.org/officeDocument/2006/relationships" xmlns:m="http://schemas.openxmlformats.org/officeDocument/2006/math" xmlns:v="urn:schemas-microsoft-com:vml" xmlns:wp14="http://schemas.microsoft.com/office/word/2010/wordprocessingDrawing" xmlns:wp="http://schemas.openxmlformats.org/drawingml/2006/wordprocessingDrawing" xmlns:w10="urn:schemas-microsoft-com:office:word" xmlns:w="http://schemas.openxmlformats.org/wordprocessingml/2006/main" xmlns:w14="http://schemas.microsoft.com/office/word/2010/wordml" xmlns:w15="http://schemas.microsoft.com/office/word/2012/wordml" xmlns:w16cex="http://schemas.microsoft.com/office/word/2018/wordml/cex" xmlns:w16cid="http://schemas.microsoft.com/office/word/2016/wordml/cid" xmlns:w16="http://schemas.microsoft.com/office/word/2018/wordml" xmlns:w16sdtdh="http://schemas.microsoft.com/office/word/2020/wordml/sdtdatahash" xmlns:w16se="http://schemas.microsoft.com/office/word/2015/wordml/symex" xmlns:wpg="http://schemas.microsoft.com/office/word/2010/wordprocessingGroup" xmlns:wpi="http://schemas.microsoft.com/office/word/2010/wordprocessingInk" xmlns:wne="http://schemas.microsoft.com/office/word/2006/wordml" xmlns:wps="http://schemas.microsoft.com/office/word/2010/wordprocessingShape" mc:Ignorable="w14 w15 w16se w16cid w16 w16cex w16sdtdh wp14">
+<w:ftr xmlns:wpc="http://schemas.microsoft.com/office/word/2010/wordprocessingCanvas" xmlns:cx="http://schemas.microsoft.com/office/drawing/2014/chartex" xmlns:cx1="http://schemas.microsoft.com/office/drawing/2015/9/8/chartex" xmlns:cx2="http://schemas.microsoft.com/office/drawing/2015/10/21/chartex" xmlns:cx3="http://schemas.microsoft.com/office/drawing/2016/5/9/chartex" xmlns:cx4="http://schemas.microsoft.com/office/drawing/2016/5/10/chartex" xmlns:cx5="http://schemas.microsoft.com/office/drawing/2016/5/11/chartex" xmlns:cx6="http://schemas.microsoft.com/office/drawing/2016/5/12/chartex" xmlns:cx7="http://schemas.microsoft.com/office/drawing/2016/5/13/chartex" xmlns:cx8="http://schemas.microsoft.com/office/drawing/2016/5/14/chartex" xmlns:mc="http://schemas.openxmlformats.org/markup-compatibility/2006" xmlns:aink="http://schemas.microsoft.com/office/drawing/2016/ink" xmlns:am3d="http://schemas.microsoft.com/office/drawing/2017/model3d" xmlns:o="urn:schemas-microsoft-com:office:office" xmlns:r="http://schemas.openxmlformats.org/officeDocument/2006/relationships" xmlns:m="http://schemas.openxmlformats.org/officeDocument/2006/math" xmlns:v="urn:schemas-microsoft-com:vml" xmlns:wp14="http://schemas.microsoft.com/office/word/2010/wordprocessingDrawing" xmlns:wp="http://schemas.openxmlformats.org/drawingml/2006/wordprocessingDrawing" xmlns:w10="urn:schemas-microsoft-com:office:word" xmlns:w="http://schemas.openxmlformats.org/wordprocessingml/2006/main" xmlns:w14="http://schemas.microsoft.com/office/word/2010/wordml" xmlns:w15="http://schemas.microsoft.com/office/word/2012/wordml" xmlns:w16cex="http://schemas.microsoft.com/office/word/2018/wordml/cex" xmlns:w16cid="http://schemas.microsoft.com/office/word/2016/wordml/cid" xmlns:w16="http://schemas.microsoft.com/office/word/2018/wordml" xmlns:w16sdtdh="http://schemas.microsoft.com/office/word/2020/wordml/sdtdatahash" xmlns:w16se="http://schemas.microsoft.com/office/word/2015/wordml/symex" xmlns:wpg="http://schemas.microsoft.com/office/word/2010/wordprocessingGroup" xmlns:wpi="http://schemas.microsoft.com/office/word/2010/wordprocessingInk" xmlns:wne="http://schemas.microsoft.com/office/word/2006/wordml" xmlns:wps="http://schemas.microsoft.com/office/word/2010/wordprocessingShape" mc:Ignorable="w14 w15 w16se w16cid w16 w16cex w16sdtdh wp14">
   <w:sdt>
     <w:sdtPr>
       <w:id w:val="97759961"/>
@@ -2819,7 +2851,7 @@
     <w:sdtContent>
       <w:p>
         <w:pPr>
-          <w:pStyle w:val="Pieddepage"/>
+          <w:pStyle w:val="Footer"/>
         </w:pPr>
         <w:r>
           <w:rPr>
@@ -2860,7 +2892,7 @@
 </file>
 
 <file path=word/footnotes.xml><?xml version="1.0" encoding="utf-8"?>
-<w:footnotes xmlns:wpc="http://schemas.microsoft.com/office/word/2010/wordprocessingCanvas" xmlns:cx="http://schemas.microsoft.com/office/drawing/2014/chartex" xmlns:cx1="http://schemas.microsoft.com/office/drawing/2015/9/8/chartex" xmlns:cx2="http://schemas.microsoft.com/office/drawing/2015/10/21/chartex" xmlns:cx3="http://schemas.microsoft.com/office/drawing/2016/5/9/chartex" xmlns:cx4="http://schemas.microsoft.com/office/drawing/2016/5/10/chartex" xmlns:cx5="http://schemas.microsoft.com/office/drawing/2016/5/11/chartex" xmlns:cx6="http://schemas.microsoft.com/office/drawing/2016/5/12/chartex" xmlns:cx7="http://schemas.microsoft.com/office/drawing/2016/5/13/chartex" xmlns:cx8="http://schemas.microsoft.com/office/drawing/2016/5/14/chartex" xmlns:mc="http://schemas.openxmlformats.org/markup-compatibility/2006" xmlns:aink="http://schemas.microsoft.com/office/drawing/2016/ink" xmlns:am3d="http://schemas.microsoft.com/office/drawing/2017/model3d" xmlns:o="urn:schemas-microsoft-com:office:office" xmlns:oel="http://schemas.microsoft.com/office/2019/extlst" xmlns:r="http://schemas.openxmlformats.org/officeDocument/2006/relationships" xmlns:m="http://schemas.openxmlformats.org/officeDocument/2006/math" xmlns:v="urn:schemas-microsoft-com:vml" xmlns:wp14="http://schemas.microsoft.com/office/word/2010/wordprocessingDrawing" xmlns:wp="http://schemas.openxmlformats.org/drawingml/2006/wordprocessingDrawing" xmlns:w10="urn:schemas-microsoft-com:office:word" xmlns:w="http://schemas.openxmlformats.org/wordprocessingml/2006/main" xmlns:w14="http://schemas.microsoft.com/office/word/2010/wordml" xmlns:w15="http://schemas.microsoft.com/office/word/2012/wordml" xmlns:w16cex="http://schemas.microsoft.com/office/word/2018/wordml/cex" xmlns:w16cid="http://schemas.microsoft.com/office/word/2016/wordml/cid" xmlns:w16="http://schemas.microsoft.com/office/word/2018/wordml" xmlns:w16sdtdh="http://schemas.microsoft.com/office/word/2020/wordml/sdtdatahash" xmlns:w16se="http://schemas.microsoft.com/office/word/2015/wordml/symex" xmlns:wpg="http://schemas.microsoft.com/office/word/2010/wordprocessingGroup" xmlns:wpi="http://schemas.microsoft.com/office/word/2010/wordprocessingInk" xmlns:wne="http://schemas.microsoft.com/office/word/2006/wordml" xmlns:wps="http://schemas.microsoft.com/office/word/2010/wordprocessingShape" mc:Ignorable="w14 w15 w16se w16cid w16 w16cex w16sdtdh wp14">
+<w:footnotes xmlns:wpc="http://schemas.microsoft.com/office/word/2010/wordprocessingCanvas" xmlns:cx="http://schemas.microsoft.com/office/drawing/2014/chartex" xmlns:cx1="http://schemas.microsoft.com/office/drawing/2015/9/8/chartex" xmlns:cx2="http://schemas.microsoft.com/office/drawing/2015/10/21/chartex" xmlns:cx3="http://schemas.microsoft.com/office/drawing/2016/5/9/chartex" xmlns:cx4="http://schemas.microsoft.com/office/drawing/2016/5/10/chartex" xmlns:cx5="http://schemas.microsoft.com/office/drawing/2016/5/11/chartex" xmlns:cx6="http://schemas.microsoft.com/office/drawing/2016/5/12/chartex" xmlns:cx7="http://schemas.microsoft.com/office/drawing/2016/5/13/chartex" xmlns:cx8="http://schemas.microsoft.com/office/drawing/2016/5/14/chartex" xmlns:mc="http://schemas.openxmlformats.org/markup-compatibility/2006" xmlns:aink="http://schemas.microsoft.com/office/drawing/2016/ink" xmlns:am3d="http://schemas.microsoft.com/office/drawing/2017/model3d" xmlns:o="urn:schemas-microsoft-com:office:office" xmlns:r="http://schemas.openxmlformats.org/officeDocument/2006/relationships" xmlns:m="http://schemas.openxmlformats.org/officeDocument/2006/math" xmlns:v="urn:schemas-microsoft-com:vml" xmlns:wp14="http://schemas.microsoft.com/office/word/2010/wordprocessingDrawing" xmlns:wp="http://schemas.openxmlformats.org/drawingml/2006/wordprocessingDrawing" xmlns:w10="urn:schemas-microsoft-com:office:word" xmlns:w="http://schemas.openxmlformats.org/wordprocessingml/2006/main" xmlns:w14="http://schemas.microsoft.com/office/word/2010/wordml" xmlns:w15="http://schemas.microsoft.com/office/word/2012/wordml" xmlns:w16cex="http://schemas.microsoft.com/office/word/2018/wordml/cex" xmlns:w16cid="http://schemas.microsoft.com/office/word/2016/wordml/cid" xmlns:w16="http://schemas.microsoft.com/office/word/2018/wordml" xmlns:w16sdtdh="http://schemas.microsoft.com/office/word/2020/wordml/sdtdatahash" xmlns:w16se="http://schemas.microsoft.com/office/word/2015/wordml/symex" xmlns:wpg="http://schemas.microsoft.com/office/word/2010/wordprocessingGroup" xmlns:wpi="http://schemas.microsoft.com/office/word/2010/wordprocessingInk" xmlns:wne="http://schemas.microsoft.com/office/word/2006/wordml" xmlns:wps="http://schemas.microsoft.com/office/word/2010/wordprocessingShape" mc:Ignorable="w14 w15 w16se w16cid w16 w16cex w16sdtdh wp14">
   <w:footnote w:type="separator" w:id="-1">
     <w:p>
       <w:pPr>
@@ -2885,7 +2917,7 @@
 </file>
 
 <file path=word/numbering.xml><?xml version="1.0" encoding="utf-8"?>
-<w:numbering xmlns:wpc="http://schemas.microsoft.com/office/word/2010/wordprocessingCanvas" xmlns:cx="http://schemas.microsoft.com/office/drawing/2014/chartex" xmlns:cx1="http://schemas.microsoft.com/office/drawing/2015/9/8/chartex" xmlns:cx2="http://schemas.microsoft.com/office/drawing/2015/10/21/chartex" xmlns:cx3="http://schemas.microsoft.com/office/drawing/2016/5/9/chartex" xmlns:cx4="http://schemas.microsoft.com/office/drawing/2016/5/10/chartex" xmlns:cx5="http://schemas.microsoft.com/office/drawing/2016/5/11/chartex" xmlns:cx6="http://schemas.microsoft.com/office/drawing/2016/5/12/chartex" xmlns:cx7="http://schemas.microsoft.com/office/drawing/2016/5/13/chartex" xmlns:cx8="http://schemas.microsoft.com/office/drawing/2016/5/14/chartex" xmlns:mc="http://schemas.openxmlformats.org/markup-compatibility/2006" xmlns:aink="http://schemas.microsoft.com/office/drawing/2016/ink" xmlns:am3d="http://schemas.microsoft.com/office/drawing/2017/model3d" xmlns:o="urn:schemas-microsoft-com:office:office" xmlns:oel="http://schemas.microsoft.com/office/2019/extlst" xmlns:r="http://schemas.openxmlformats.org/officeDocument/2006/relationships" xmlns:m="http://schemas.openxmlformats.org/officeDocument/2006/math" xmlns:v="urn:schemas-microsoft-com:vml" xmlns:wp14="http://schemas.microsoft.com/office/word/2010/wordprocessingDrawing" xmlns:wp="http://schemas.openxmlformats.org/drawingml/2006/wordprocessingDrawing" xmlns:w10="urn:schemas-microsoft-com:office:word" xmlns:w="http://schemas.openxmlformats.org/wordprocessingml/2006/main" xmlns:w14="http://schemas.microsoft.com/office/word/2010/wordml" xmlns:w15="http://schemas.microsoft.com/office/word/2012/wordml" xmlns:w16cex="http://schemas.microsoft.com/office/word/2018/wordml/cex" xmlns:w16cid="http://schemas.microsoft.com/office/word/2016/wordml/cid" xmlns:w16="http://schemas.microsoft.com/office/word/2018/wordml" xmlns:w16sdtdh="http://schemas.microsoft.com/office/word/2020/wordml/sdtdatahash" xmlns:w16se="http://schemas.microsoft.com/office/word/2015/wordml/symex" xmlns:wpg="http://schemas.microsoft.com/office/word/2010/wordprocessingGroup" xmlns:wpi="http://schemas.microsoft.com/office/word/2010/wordprocessingInk" xmlns:wne="http://schemas.microsoft.com/office/word/2006/wordml" xmlns:wps="http://schemas.microsoft.com/office/word/2010/wordprocessingShape" mc:Ignorable="w14 w15 w16se w16cid w16 w16cex w16sdtdh wp14">
+<w:numbering xmlns:wpc="http://schemas.microsoft.com/office/word/2010/wordprocessingCanvas" xmlns:cx="http://schemas.microsoft.com/office/drawing/2014/chartex" xmlns:cx1="http://schemas.microsoft.com/office/drawing/2015/9/8/chartex" xmlns:cx2="http://schemas.microsoft.com/office/drawing/2015/10/21/chartex" xmlns:cx3="http://schemas.microsoft.com/office/drawing/2016/5/9/chartex" xmlns:cx4="http://schemas.microsoft.com/office/drawing/2016/5/10/chartex" xmlns:cx5="http://schemas.microsoft.com/office/drawing/2016/5/11/chartex" xmlns:cx6="http://schemas.microsoft.com/office/drawing/2016/5/12/chartex" xmlns:cx7="http://schemas.microsoft.com/office/drawing/2016/5/13/chartex" xmlns:cx8="http://schemas.microsoft.com/office/drawing/2016/5/14/chartex" xmlns:mc="http://schemas.openxmlformats.org/markup-compatibility/2006" xmlns:aink="http://schemas.microsoft.com/office/drawing/2016/ink" xmlns:am3d="http://schemas.microsoft.com/office/drawing/2017/model3d" xmlns:o="urn:schemas-microsoft-com:office:office" xmlns:r="http://schemas.openxmlformats.org/officeDocument/2006/relationships" xmlns:m="http://schemas.openxmlformats.org/officeDocument/2006/math" xmlns:v="urn:schemas-microsoft-com:vml" xmlns:wp14="http://schemas.microsoft.com/office/word/2010/wordprocessingDrawing" xmlns:wp="http://schemas.openxmlformats.org/drawingml/2006/wordprocessingDrawing" xmlns:w10="urn:schemas-microsoft-com:office:word" xmlns:w="http://schemas.openxmlformats.org/wordprocessingml/2006/main" xmlns:w14="http://schemas.microsoft.com/office/word/2010/wordml" xmlns:w15="http://schemas.microsoft.com/office/word/2012/wordml" xmlns:w16cex="http://schemas.microsoft.com/office/word/2018/wordml/cex" xmlns:w16cid="http://schemas.microsoft.com/office/word/2016/wordml/cid" xmlns:w16="http://schemas.microsoft.com/office/word/2018/wordml" xmlns:w16sdtdh="http://schemas.microsoft.com/office/word/2020/wordml/sdtdatahash" xmlns:w16se="http://schemas.microsoft.com/office/word/2015/wordml/symex" xmlns:wpg="http://schemas.microsoft.com/office/word/2010/wordprocessingGroup" xmlns:wpi="http://schemas.microsoft.com/office/word/2010/wordprocessingInk" xmlns:wne="http://schemas.microsoft.com/office/word/2006/wordml" xmlns:wps="http://schemas.microsoft.com/office/word/2010/wordprocessingShape" mc:Ignorable="w14 w15 w16se w16cid w16 w16cex w16sdtdh wp14">
   <w:abstractNum w:abstractNumId="0" w15:restartNumberingAfterBreak="0">
     <w:nsid w:val="FFFFFF7C"/>
     <w:multiLevelType w:val="singleLevel"/>
@@ -4949,11 +4981,11 @@
     <w:qFormat/>
     <w:rsid w:val="00FD262C"/>
   </w:style>
-  <w:style w:type="paragraph" w:styleId="Titre1">
+  <w:style w:type="paragraph" w:styleId="Heading1">
     <w:name w:val="heading 1"/>
     <w:basedOn w:val="Normal"/>
     <w:next w:val="Normal"/>
-    <w:link w:val="Titre1Car"/>
+    <w:link w:val="Heading1Char"/>
     <w:uiPriority w:val="9"/>
     <w:qFormat/>
     <w:rsid w:val="00FD262C"/>
@@ -4975,11 +5007,11 @@
       <w:szCs w:val="36"/>
     </w:rPr>
   </w:style>
-  <w:style w:type="paragraph" w:styleId="Titre2">
+  <w:style w:type="paragraph" w:styleId="Heading2">
     <w:name w:val="heading 2"/>
     <w:basedOn w:val="Normal"/>
     <w:next w:val="Normal"/>
-    <w:link w:val="Titre2Car"/>
+    <w:link w:val="Heading2Char"/>
     <w:uiPriority w:val="9"/>
     <w:semiHidden/>
     <w:unhideWhenUsed/>
@@ -5000,11 +5032,11 @@
       <w:szCs w:val="28"/>
     </w:rPr>
   </w:style>
-  <w:style w:type="paragraph" w:styleId="Titre3">
+  <w:style w:type="paragraph" w:styleId="Heading3">
     <w:name w:val="heading 3"/>
     <w:basedOn w:val="Normal"/>
     <w:next w:val="Normal"/>
-    <w:link w:val="Titre3Car"/>
+    <w:link w:val="Heading3Char"/>
     <w:uiPriority w:val="9"/>
     <w:semiHidden/>
     <w:unhideWhenUsed/>
@@ -5022,11 +5054,11 @@
       <w:bCs/>
     </w:rPr>
   </w:style>
-  <w:style w:type="paragraph" w:styleId="Titre4">
+  <w:style w:type="paragraph" w:styleId="Heading4">
     <w:name w:val="heading 4"/>
     <w:basedOn w:val="Normal"/>
     <w:next w:val="Normal"/>
-    <w:link w:val="Titre4Car"/>
+    <w:link w:val="Heading4Char"/>
     <w:uiPriority w:val="9"/>
     <w:semiHidden/>
     <w:unhideWhenUsed/>
@@ -5046,11 +5078,11 @@
       <w:iCs/>
     </w:rPr>
   </w:style>
-  <w:style w:type="paragraph" w:styleId="Titre5">
+  <w:style w:type="paragraph" w:styleId="Heading5">
     <w:name w:val="heading 5"/>
     <w:basedOn w:val="Normal"/>
     <w:next w:val="Normal"/>
-    <w:link w:val="Titre5Car"/>
+    <w:link w:val="Heading5Char"/>
     <w:uiPriority w:val="9"/>
     <w:semiHidden/>
     <w:unhideWhenUsed/>
@@ -5067,11 +5099,11 @@
       <w:color w:val="404040" w:themeColor="text1" w:themeTint="BF"/>
     </w:rPr>
   </w:style>
-  <w:style w:type="paragraph" w:styleId="Titre6">
+  <w:style w:type="paragraph" w:styleId="Heading6">
     <w:name w:val="heading 6"/>
     <w:basedOn w:val="Normal"/>
     <w:next w:val="Normal"/>
-    <w:link w:val="Titre6Car"/>
+    <w:link w:val="Heading6Char"/>
     <w:uiPriority w:val="9"/>
     <w:semiHidden/>
     <w:unhideWhenUsed/>
@@ -5090,11 +5122,11 @@
       <w:color w:val="404040" w:themeColor="text1" w:themeTint="BF"/>
     </w:rPr>
   </w:style>
-  <w:style w:type="paragraph" w:styleId="Titre7">
+  <w:style w:type="paragraph" w:styleId="Heading7">
     <w:name w:val="heading 7"/>
     <w:basedOn w:val="Normal"/>
     <w:next w:val="Normal"/>
-    <w:link w:val="Titre7Car"/>
+    <w:link w:val="Heading7Char"/>
     <w:uiPriority w:val="9"/>
     <w:semiHidden/>
     <w:unhideWhenUsed/>
@@ -5113,11 +5145,11 @@
       <w:color w:val="404040" w:themeColor="text1" w:themeTint="BF"/>
     </w:rPr>
   </w:style>
-  <w:style w:type="paragraph" w:styleId="Titre8">
+  <w:style w:type="paragraph" w:styleId="Heading8">
     <w:name w:val="heading 8"/>
     <w:basedOn w:val="Normal"/>
     <w:next w:val="Normal"/>
-    <w:link w:val="Titre8Car"/>
+    <w:link w:val="Heading8Char"/>
     <w:uiPriority w:val="9"/>
     <w:semiHidden/>
     <w:unhideWhenUsed/>
@@ -5135,11 +5167,11 @@
       <w:szCs w:val="20"/>
     </w:rPr>
   </w:style>
-  <w:style w:type="paragraph" w:styleId="Titre9">
+  <w:style w:type="paragraph" w:styleId="Heading9">
     <w:name w:val="heading 9"/>
     <w:basedOn w:val="Normal"/>
     <w:next w:val="Normal"/>
-    <w:link w:val="Titre9Car"/>
+    <w:link w:val="Heading9Char"/>
     <w:uiPriority w:val="9"/>
     <w:semiHidden/>
     <w:unhideWhenUsed/>
@@ -5159,13 +5191,13 @@
       <w:szCs w:val="20"/>
     </w:rPr>
   </w:style>
-  <w:style w:type="character" w:default="1" w:styleId="Policepardfaut">
+  <w:style w:type="character" w:default="1" w:styleId="DefaultParagraphFont">
     <w:name w:val="Default Paragraph Font"/>
     <w:uiPriority w:val="1"/>
     <w:semiHidden/>
     <w:unhideWhenUsed/>
   </w:style>
-  <w:style w:type="table" w:default="1" w:styleId="TableauNormal">
+  <w:style w:type="table" w:default="1" w:styleId="TableNormal">
     <w:name w:val="Normal Table"/>
     <w:uiPriority w:val="99"/>
     <w:semiHidden/>
@@ -5180,16 +5212,16 @@
       </w:tblCellMar>
     </w:tblPr>
   </w:style>
-  <w:style w:type="numbering" w:default="1" w:styleId="Aucuneliste">
+  <w:style w:type="numbering" w:default="1" w:styleId="NoList">
     <w:name w:val="No List"/>
     <w:uiPriority w:val="99"/>
     <w:semiHidden/>
     <w:unhideWhenUsed/>
   </w:style>
-  <w:style w:type="paragraph" w:styleId="Titre">
+  <w:style w:type="paragraph" w:styleId="Title">
     <w:name w:val="Title"/>
     <w:basedOn w:val="Normal"/>
-    <w:link w:val="TitreCar"/>
+    <w:link w:val="TitleChar"/>
     <w:uiPriority w:val="1"/>
     <w:qFormat/>
     <w:rsid w:val="00FD262C"/>
@@ -5203,10 +5235,10 @@
       <w:szCs w:val="56"/>
     </w:rPr>
   </w:style>
-  <w:style w:type="character" w:customStyle="1" w:styleId="TitreCar">
-    <w:name w:val="Titre Car"/>
-    <w:basedOn w:val="Policepardfaut"/>
-    <w:link w:val="Titre"/>
+  <w:style w:type="character" w:customStyle="1" w:styleId="TitleChar">
+    <w:name w:val="Title Char"/>
+    <w:basedOn w:val="DefaultParagraphFont"/>
+    <w:link w:val="Title"/>
     <w:uiPriority w:val="1"/>
     <w:rsid w:val="00FD262C"/>
     <w:rPr>
@@ -5215,10 +5247,10 @@
       <w:szCs w:val="56"/>
     </w:rPr>
   </w:style>
-  <w:style w:type="paragraph" w:styleId="En-tte">
+  <w:style w:type="paragraph" w:styleId="Header">
     <w:name w:val="header"/>
     <w:basedOn w:val="Normal"/>
-    <w:link w:val="En-tteCar"/>
+    <w:link w:val="HeaderChar"/>
     <w:uiPriority w:val="99"/>
     <w:unhideWhenUsed/>
     <w:rsid w:val="00855982"/>
@@ -5226,17 +5258,17 @@
       <w:spacing w:after="0" w:line="240" w:lineRule="auto"/>
     </w:pPr>
   </w:style>
-  <w:style w:type="character" w:customStyle="1" w:styleId="En-tteCar">
-    <w:name w:val="En-tête Car"/>
-    <w:basedOn w:val="Policepardfaut"/>
-    <w:link w:val="En-tte"/>
+  <w:style w:type="character" w:customStyle="1" w:styleId="HeaderChar">
+    <w:name w:val="Header Char"/>
+    <w:basedOn w:val="DefaultParagraphFont"/>
+    <w:link w:val="Header"/>
     <w:uiPriority w:val="99"/>
     <w:rsid w:val="00855982"/>
   </w:style>
-  <w:style w:type="character" w:customStyle="1" w:styleId="Titre1Car">
-    <w:name w:val="Titre 1 Car"/>
-    <w:basedOn w:val="Policepardfaut"/>
-    <w:link w:val="Titre1"/>
+  <w:style w:type="character" w:customStyle="1" w:styleId="Heading1Char">
+    <w:name w:val="Heading 1 Char"/>
+    <w:basedOn w:val="DefaultParagraphFont"/>
+    <w:link w:val="Heading1"/>
     <w:uiPriority w:val="9"/>
     <w:rsid w:val="00FD262C"/>
     <w:rPr>
@@ -5248,10 +5280,10 @@
       <w:szCs w:val="36"/>
     </w:rPr>
   </w:style>
-  <w:style w:type="character" w:customStyle="1" w:styleId="Titre2Car">
-    <w:name w:val="Titre 2 Car"/>
-    <w:basedOn w:val="Policepardfaut"/>
-    <w:link w:val="Titre2"/>
+  <w:style w:type="character" w:customStyle="1" w:styleId="Heading2Char">
+    <w:name w:val="Heading 2 Char"/>
+    <w:basedOn w:val="DefaultParagraphFont"/>
+    <w:link w:val="Heading2"/>
     <w:uiPriority w:val="9"/>
     <w:semiHidden/>
     <w:rsid w:val="00FD262C"/>
@@ -5264,10 +5296,10 @@
       <w:szCs w:val="28"/>
     </w:rPr>
   </w:style>
-  <w:style w:type="character" w:customStyle="1" w:styleId="Titre3Car">
-    <w:name w:val="Titre 3 Car"/>
-    <w:basedOn w:val="Policepardfaut"/>
-    <w:link w:val="Titre3"/>
+  <w:style w:type="character" w:customStyle="1" w:styleId="Heading3Char">
+    <w:name w:val="Heading 3 Char"/>
+    <w:basedOn w:val="DefaultParagraphFont"/>
+    <w:link w:val="Heading3"/>
     <w:uiPriority w:val="9"/>
     <w:semiHidden/>
     <w:rsid w:val="00FD262C"/>
@@ -5277,10 +5309,10 @@
       <w:bCs/>
     </w:rPr>
   </w:style>
-  <w:style w:type="character" w:customStyle="1" w:styleId="Titre4Car">
-    <w:name w:val="Titre 4 Car"/>
-    <w:basedOn w:val="Policepardfaut"/>
-    <w:link w:val="Titre4"/>
+  <w:style w:type="character" w:customStyle="1" w:styleId="Heading4Char">
+    <w:name w:val="Heading 4 Char"/>
+    <w:basedOn w:val="DefaultParagraphFont"/>
+    <w:link w:val="Heading4"/>
     <w:uiPriority w:val="9"/>
     <w:semiHidden/>
     <w:rsid w:val="00FD262C"/>
@@ -5292,10 +5324,10 @@
       <w:iCs/>
     </w:rPr>
   </w:style>
-  <w:style w:type="character" w:customStyle="1" w:styleId="Titre5Car">
-    <w:name w:val="Titre 5 Car"/>
-    <w:basedOn w:val="Policepardfaut"/>
-    <w:link w:val="Titre5"/>
+  <w:style w:type="character" w:customStyle="1" w:styleId="Heading5Char">
+    <w:name w:val="Heading 5 Char"/>
+    <w:basedOn w:val="DefaultParagraphFont"/>
+    <w:link w:val="Heading5"/>
     <w:uiPriority w:val="9"/>
     <w:semiHidden/>
     <w:rsid w:val="00FD262C"/>
@@ -5304,10 +5336,10 @@
       <w:color w:val="404040" w:themeColor="text1" w:themeTint="BF"/>
     </w:rPr>
   </w:style>
-  <w:style w:type="character" w:customStyle="1" w:styleId="Titre6Car">
-    <w:name w:val="Titre 6 Car"/>
-    <w:basedOn w:val="Policepardfaut"/>
-    <w:link w:val="Titre6"/>
+  <w:style w:type="character" w:customStyle="1" w:styleId="Heading6Char">
+    <w:name w:val="Heading 6 Char"/>
+    <w:basedOn w:val="DefaultParagraphFont"/>
+    <w:link w:val="Heading6"/>
     <w:uiPriority w:val="9"/>
     <w:semiHidden/>
     <w:rsid w:val="00FD262C"/>
@@ -5318,10 +5350,10 @@
       <w:color w:val="404040" w:themeColor="text1" w:themeTint="BF"/>
     </w:rPr>
   </w:style>
-  <w:style w:type="character" w:customStyle="1" w:styleId="Titre7Car">
-    <w:name w:val="Titre 7 Car"/>
-    <w:basedOn w:val="Policepardfaut"/>
-    <w:link w:val="Titre7"/>
+  <w:style w:type="character" w:customStyle="1" w:styleId="Heading7Char">
+    <w:name w:val="Heading 7 Char"/>
+    <w:basedOn w:val="DefaultParagraphFont"/>
+    <w:link w:val="Heading7"/>
     <w:uiPriority w:val="9"/>
     <w:semiHidden/>
     <w:rPr>
@@ -5331,10 +5363,10 @@
       <w:color w:val="404040" w:themeColor="text1" w:themeTint="BF"/>
     </w:rPr>
   </w:style>
-  <w:style w:type="character" w:customStyle="1" w:styleId="Titre8Car">
-    <w:name w:val="Titre 8 Car"/>
-    <w:basedOn w:val="Policepardfaut"/>
-    <w:link w:val="Titre8"/>
+  <w:style w:type="character" w:customStyle="1" w:styleId="Heading8Char">
+    <w:name w:val="Heading 8 Char"/>
+    <w:basedOn w:val="DefaultParagraphFont"/>
+    <w:link w:val="Heading8"/>
     <w:uiPriority w:val="9"/>
     <w:semiHidden/>
     <w:rsid w:val="001D4362"/>
@@ -5344,10 +5376,10 @@
       <w:szCs w:val="20"/>
     </w:rPr>
   </w:style>
-  <w:style w:type="character" w:customStyle="1" w:styleId="Titre9Car">
-    <w:name w:val="Titre 9 Car"/>
-    <w:basedOn w:val="Policepardfaut"/>
-    <w:link w:val="Titre9"/>
+  <w:style w:type="character" w:customStyle="1" w:styleId="Heading9Char">
+    <w:name w:val="Heading 9 Char"/>
+    <w:basedOn w:val="DefaultParagraphFont"/>
+    <w:link w:val="Heading9"/>
     <w:uiPriority w:val="9"/>
     <w:semiHidden/>
     <w:rsid w:val="001D4362"/>
@@ -5359,10 +5391,10 @@
       <w:szCs w:val="20"/>
     </w:rPr>
   </w:style>
-  <w:style w:type="paragraph" w:styleId="Pieddepage">
+  <w:style w:type="paragraph" w:styleId="Footer">
     <w:name w:val="footer"/>
     <w:basedOn w:val="Normal"/>
-    <w:link w:val="PieddepageCar"/>
+    <w:link w:val="FooterChar"/>
     <w:uiPriority w:val="99"/>
     <w:unhideWhenUsed/>
     <w:rsid w:val="00855982"/>
@@ -5370,14 +5402,14 @@
       <w:spacing w:after="0" w:line="240" w:lineRule="auto"/>
     </w:pPr>
   </w:style>
-  <w:style w:type="character" w:customStyle="1" w:styleId="PieddepageCar">
-    <w:name w:val="Pied de page Car"/>
-    <w:basedOn w:val="Policepardfaut"/>
-    <w:link w:val="Pieddepage"/>
+  <w:style w:type="character" w:customStyle="1" w:styleId="FooterChar">
+    <w:name w:val="Footer Char"/>
+    <w:basedOn w:val="DefaultParagraphFont"/>
+    <w:link w:val="Footer"/>
     <w:uiPriority w:val="99"/>
     <w:rsid w:val="00855982"/>
   </w:style>
-  <w:style w:type="paragraph" w:styleId="Lgende">
+  <w:style w:type="paragraph" w:styleId="Caption">
     <w:name w:val="caption"/>
     <w:basedOn w:val="Normal"/>
     <w:next w:val="Normal"/>
@@ -5396,9 +5428,9 @@
       <w:szCs w:val="18"/>
     </w:rPr>
   </w:style>
-  <w:style w:type="paragraph" w:styleId="En-ttedetabledesmatires">
+  <w:style w:type="paragraph" w:styleId="TOCHeading">
     <w:name w:val="TOC Heading"/>
-    <w:basedOn w:val="Titre1"/>
+    <w:basedOn w:val="Heading1"/>
     <w:next w:val="Normal"/>
     <w:uiPriority w:val="39"/>
     <w:unhideWhenUsed/>
@@ -5407,10 +5439,10 @@
       <w:outlineLvl w:val="9"/>
     </w:pPr>
   </w:style>
-  <w:style w:type="paragraph" w:styleId="Textedebulles">
+  <w:style w:type="paragraph" w:styleId="BalloonText">
     <w:name w:val="Balloon Text"/>
     <w:basedOn w:val="Normal"/>
-    <w:link w:val="TextedebullesCar"/>
+    <w:link w:val="BalloonTextChar"/>
     <w:uiPriority w:val="99"/>
     <w:semiHidden/>
     <w:unhideWhenUsed/>
@@ -5423,10 +5455,10 @@
       <w:szCs w:val="18"/>
     </w:rPr>
   </w:style>
-  <w:style w:type="character" w:customStyle="1" w:styleId="TextedebullesCar">
-    <w:name w:val="Texte de bulles Car"/>
-    <w:basedOn w:val="Policepardfaut"/>
-    <w:link w:val="Textedebulles"/>
+  <w:style w:type="character" w:customStyle="1" w:styleId="BalloonTextChar">
+    <w:name w:val="Balloon Text Char"/>
+    <w:basedOn w:val="DefaultParagraphFont"/>
+    <w:link w:val="BalloonText"/>
     <w:uiPriority w:val="99"/>
     <w:semiHidden/>
     <w:rsid w:val="001D4362"/>
@@ -5435,10 +5467,10 @@
       <w:szCs w:val="18"/>
     </w:rPr>
   </w:style>
-  <w:style w:type="paragraph" w:styleId="Corpsdetexte3">
+  <w:style w:type="paragraph" w:styleId="BodyText3">
     <w:name w:val="Body Text 3"/>
     <w:basedOn w:val="Normal"/>
-    <w:link w:val="Corpsdetexte3Car"/>
+    <w:link w:val="BodyText3Char"/>
     <w:uiPriority w:val="99"/>
     <w:semiHidden/>
     <w:unhideWhenUsed/>
@@ -5450,10 +5482,10 @@
       <w:szCs w:val="16"/>
     </w:rPr>
   </w:style>
-  <w:style w:type="character" w:customStyle="1" w:styleId="Corpsdetexte3Car">
-    <w:name w:val="Corps de texte 3 Car"/>
-    <w:basedOn w:val="Policepardfaut"/>
-    <w:link w:val="Corpsdetexte3"/>
+  <w:style w:type="character" w:customStyle="1" w:styleId="BodyText3Char">
+    <w:name w:val="Body Text 3 Char"/>
+    <w:basedOn w:val="DefaultParagraphFont"/>
+    <w:link w:val="BodyText3"/>
     <w:uiPriority w:val="99"/>
     <w:semiHidden/>
     <w:rsid w:val="001D4362"/>
@@ -5461,10 +5493,10 @@
       <w:szCs w:val="16"/>
     </w:rPr>
   </w:style>
-  <w:style w:type="paragraph" w:styleId="Retraitcorpsdetexte3">
+  <w:style w:type="paragraph" w:styleId="BodyTextIndent3">
     <w:name w:val="Body Text Indent 3"/>
     <w:basedOn w:val="Normal"/>
-    <w:link w:val="Retraitcorpsdetexte3Car"/>
+    <w:link w:val="BodyTextIndent3Char"/>
     <w:uiPriority w:val="99"/>
     <w:semiHidden/>
     <w:unhideWhenUsed/>
@@ -5477,10 +5509,10 @@
       <w:szCs w:val="16"/>
     </w:rPr>
   </w:style>
-  <w:style w:type="character" w:customStyle="1" w:styleId="Retraitcorpsdetexte3Car">
-    <w:name w:val="Retrait corps de texte 3 Car"/>
-    <w:basedOn w:val="Policepardfaut"/>
-    <w:link w:val="Retraitcorpsdetexte3"/>
+  <w:style w:type="character" w:customStyle="1" w:styleId="BodyTextIndent3Char">
+    <w:name w:val="Body Text Indent 3 Char"/>
+    <w:basedOn w:val="DefaultParagraphFont"/>
+    <w:link w:val="BodyTextIndent3"/>
     <w:uiPriority w:val="99"/>
     <w:semiHidden/>
     <w:rsid w:val="001D4362"/>
@@ -5488,9 +5520,9 @@
       <w:szCs w:val="16"/>
     </w:rPr>
   </w:style>
-  <w:style w:type="character" w:styleId="Marquedecommentaire">
+  <w:style w:type="character" w:styleId="CommentReference">
     <w:name w:val="annotation reference"/>
-    <w:basedOn w:val="Policepardfaut"/>
+    <w:basedOn w:val="DefaultParagraphFont"/>
     <w:uiPriority w:val="99"/>
     <w:semiHidden/>
     <w:unhideWhenUsed/>
@@ -5500,10 +5532,10 @@
       <w:szCs w:val="16"/>
     </w:rPr>
   </w:style>
-  <w:style w:type="paragraph" w:styleId="Commentaire">
+  <w:style w:type="paragraph" w:styleId="CommentText">
     <w:name w:val="annotation text"/>
     <w:basedOn w:val="Normal"/>
-    <w:link w:val="CommentaireCar"/>
+    <w:link w:val="CommentTextChar"/>
     <w:uiPriority w:val="99"/>
     <w:semiHidden/>
     <w:unhideWhenUsed/>
@@ -5515,10 +5547,10 @@
       <w:szCs w:val="20"/>
     </w:rPr>
   </w:style>
-  <w:style w:type="character" w:customStyle="1" w:styleId="CommentaireCar">
-    <w:name w:val="Commentaire Car"/>
-    <w:basedOn w:val="Policepardfaut"/>
-    <w:link w:val="Commentaire"/>
+  <w:style w:type="character" w:customStyle="1" w:styleId="CommentTextChar">
+    <w:name w:val="Comment Text Char"/>
+    <w:basedOn w:val="DefaultParagraphFont"/>
+    <w:link w:val="CommentText"/>
     <w:uiPriority w:val="99"/>
     <w:semiHidden/>
     <w:rsid w:val="001D4362"/>
@@ -5526,11 +5558,11 @@
       <w:szCs w:val="20"/>
     </w:rPr>
   </w:style>
-  <w:style w:type="paragraph" w:styleId="Objetducommentaire">
+  <w:style w:type="paragraph" w:styleId="CommentSubject">
     <w:name w:val="annotation subject"/>
-    <w:basedOn w:val="Commentaire"/>
-    <w:next w:val="Commentaire"/>
-    <w:link w:val="ObjetducommentaireCar"/>
+    <w:basedOn w:val="CommentText"/>
+    <w:next w:val="CommentText"/>
+    <w:link w:val="CommentSubjectChar"/>
     <w:uiPriority w:val="99"/>
     <w:semiHidden/>
     <w:unhideWhenUsed/>
@@ -5540,10 +5572,10 @@
       <w:bCs/>
     </w:rPr>
   </w:style>
-  <w:style w:type="character" w:customStyle="1" w:styleId="ObjetducommentaireCar">
-    <w:name w:val="Objet du commentaire Car"/>
-    <w:basedOn w:val="CommentaireCar"/>
-    <w:link w:val="Objetducommentaire"/>
+  <w:style w:type="character" w:customStyle="1" w:styleId="CommentSubjectChar">
+    <w:name w:val="Comment Subject Char"/>
+    <w:basedOn w:val="CommentTextChar"/>
+    <w:link w:val="CommentSubject"/>
     <w:uiPriority w:val="99"/>
     <w:semiHidden/>
     <w:rsid w:val="001D4362"/>
@@ -5553,10 +5585,10 @@
       <w:szCs w:val="20"/>
     </w:rPr>
   </w:style>
-  <w:style w:type="paragraph" w:styleId="Explorateurdedocuments">
+  <w:style w:type="paragraph" w:styleId="DocumentMap">
     <w:name w:val="Document Map"/>
     <w:basedOn w:val="Normal"/>
-    <w:link w:val="ExplorateurdedocumentsCar"/>
+    <w:link w:val="DocumentMapChar"/>
     <w:uiPriority w:val="99"/>
     <w:semiHidden/>
     <w:unhideWhenUsed/>
@@ -5569,10 +5601,10 @@
       <w:szCs w:val="16"/>
     </w:rPr>
   </w:style>
-  <w:style w:type="character" w:customStyle="1" w:styleId="ExplorateurdedocumentsCar">
-    <w:name w:val="Explorateur de documents Car"/>
-    <w:basedOn w:val="Policepardfaut"/>
-    <w:link w:val="Explorateurdedocuments"/>
+  <w:style w:type="character" w:customStyle="1" w:styleId="DocumentMapChar">
+    <w:name w:val="Document Map Char"/>
+    <w:basedOn w:val="DefaultParagraphFont"/>
+    <w:link w:val="DocumentMap"/>
     <w:uiPriority w:val="99"/>
     <w:semiHidden/>
     <w:rsid w:val="001D4362"/>
@@ -5581,10 +5613,10 @@
       <w:szCs w:val="16"/>
     </w:rPr>
   </w:style>
-  <w:style w:type="paragraph" w:styleId="Notedefin">
+  <w:style w:type="paragraph" w:styleId="EndnoteText">
     <w:name w:val="endnote text"/>
     <w:basedOn w:val="Normal"/>
-    <w:link w:val="NotedefinCar"/>
+    <w:link w:val="EndnoteTextChar"/>
     <w:uiPriority w:val="99"/>
     <w:semiHidden/>
     <w:unhideWhenUsed/>
@@ -5596,10 +5628,10 @@
       <w:szCs w:val="20"/>
     </w:rPr>
   </w:style>
-  <w:style w:type="character" w:customStyle="1" w:styleId="NotedefinCar">
-    <w:name w:val="Note de fin Car"/>
-    <w:basedOn w:val="Policepardfaut"/>
-    <w:link w:val="Notedefin"/>
+  <w:style w:type="character" w:customStyle="1" w:styleId="EndnoteTextChar">
+    <w:name w:val="Endnote Text Char"/>
+    <w:basedOn w:val="DefaultParagraphFont"/>
+    <w:link w:val="EndnoteText"/>
     <w:uiPriority w:val="99"/>
     <w:semiHidden/>
     <w:rsid w:val="001D4362"/>
@@ -5607,7 +5639,7 @@
       <w:szCs w:val="20"/>
     </w:rPr>
   </w:style>
-  <w:style w:type="paragraph" w:styleId="Adresseexpditeur">
+  <w:style w:type="paragraph" w:styleId="EnvelopeReturn">
     <w:name w:val="envelope return"/>
     <w:basedOn w:val="Normal"/>
     <w:uiPriority w:val="99"/>
@@ -5622,10 +5654,10 @@
       <w:szCs w:val="20"/>
     </w:rPr>
   </w:style>
-  <w:style w:type="paragraph" w:styleId="Notedebasdepage">
+  <w:style w:type="paragraph" w:styleId="FootnoteText">
     <w:name w:val="footnote text"/>
     <w:basedOn w:val="Normal"/>
-    <w:link w:val="NotedebasdepageCar"/>
+    <w:link w:val="FootnoteTextChar"/>
     <w:uiPriority w:val="99"/>
     <w:semiHidden/>
     <w:unhideWhenUsed/>
@@ -5637,10 +5669,10 @@
       <w:szCs w:val="20"/>
     </w:rPr>
   </w:style>
-  <w:style w:type="character" w:customStyle="1" w:styleId="NotedebasdepageCar">
-    <w:name w:val="Note de bas de page Car"/>
-    <w:basedOn w:val="Policepardfaut"/>
-    <w:link w:val="Notedebasdepage"/>
+  <w:style w:type="character" w:customStyle="1" w:styleId="FootnoteTextChar">
+    <w:name w:val="Footnote Text Char"/>
+    <w:basedOn w:val="DefaultParagraphFont"/>
+    <w:link w:val="FootnoteText"/>
     <w:uiPriority w:val="99"/>
     <w:semiHidden/>
     <w:rsid w:val="001D4362"/>
@@ -5648,9 +5680,9 @@
       <w:szCs w:val="20"/>
     </w:rPr>
   </w:style>
-  <w:style w:type="character" w:styleId="CodeHTML">
+  <w:style w:type="character" w:styleId="HTMLCode">
     <w:name w:val="HTML Code"/>
-    <w:basedOn w:val="Policepardfaut"/>
+    <w:basedOn w:val="DefaultParagraphFont"/>
     <w:uiPriority w:val="99"/>
     <w:semiHidden/>
     <w:unhideWhenUsed/>
@@ -5661,9 +5693,9 @@
       <w:szCs w:val="20"/>
     </w:rPr>
   </w:style>
-  <w:style w:type="character" w:styleId="ClavierHTML">
+  <w:style w:type="character" w:styleId="HTMLKeyboard">
     <w:name w:val="HTML Keyboard"/>
-    <w:basedOn w:val="Policepardfaut"/>
+    <w:basedOn w:val="DefaultParagraphFont"/>
     <w:uiPriority w:val="99"/>
     <w:semiHidden/>
     <w:unhideWhenUsed/>
@@ -5674,10 +5706,10 @@
       <w:szCs w:val="20"/>
     </w:rPr>
   </w:style>
-  <w:style w:type="paragraph" w:styleId="PrformatHTML">
+  <w:style w:type="paragraph" w:styleId="HTMLPreformatted">
     <w:name w:val="HTML Preformatted"/>
     <w:basedOn w:val="Normal"/>
-    <w:link w:val="PrformatHTMLCar"/>
+    <w:link w:val="HTMLPreformattedChar"/>
     <w:uiPriority w:val="99"/>
     <w:semiHidden/>
     <w:unhideWhenUsed/>
@@ -5690,10 +5722,10 @@
       <w:szCs w:val="20"/>
     </w:rPr>
   </w:style>
-  <w:style w:type="character" w:customStyle="1" w:styleId="PrformatHTMLCar">
-    <w:name w:val="Préformaté HTML Car"/>
-    <w:basedOn w:val="Policepardfaut"/>
-    <w:link w:val="PrformatHTML"/>
+  <w:style w:type="character" w:customStyle="1" w:styleId="HTMLPreformattedChar">
+    <w:name w:val="HTML Preformatted Char"/>
+    <w:basedOn w:val="DefaultParagraphFont"/>
+    <w:link w:val="HTMLPreformatted"/>
     <w:uiPriority w:val="99"/>
     <w:semiHidden/>
     <w:rsid w:val="001D4362"/>
@@ -5702,9 +5734,9 @@
       <w:szCs w:val="20"/>
     </w:rPr>
   </w:style>
-  <w:style w:type="character" w:styleId="MachinecrireHTML">
+  <w:style w:type="character" w:styleId="HTMLTypewriter">
     <w:name w:val="HTML Typewriter"/>
-    <w:basedOn w:val="Policepardfaut"/>
+    <w:basedOn w:val="DefaultParagraphFont"/>
     <w:uiPriority w:val="99"/>
     <w:semiHidden/>
     <w:unhideWhenUsed/>
@@ -5715,9 +5747,9 @@
       <w:szCs w:val="20"/>
     </w:rPr>
   </w:style>
-  <w:style w:type="paragraph" w:styleId="Textedemacro">
+  <w:style w:type="paragraph" w:styleId="MacroText">
     <w:name w:val="macro"/>
-    <w:link w:val="TextedemacroCar"/>
+    <w:link w:val="MacroTextChar"/>
     <w:uiPriority w:val="99"/>
     <w:semiHidden/>
     <w:unhideWhenUsed/>
@@ -5741,10 +5773,10 @@
       <w:szCs w:val="20"/>
     </w:rPr>
   </w:style>
-  <w:style w:type="character" w:customStyle="1" w:styleId="TextedemacroCar">
-    <w:name w:val="Texte de macro Car"/>
-    <w:basedOn w:val="Policepardfaut"/>
-    <w:link w:val="Textedemacro"/>
+  <w:style w:type="character" w:customStyle="1" w:styleId="MacroTextChar">
+    <w:name w:val="Macro Text Char"/>
+    <w:basedOn w:val="DefaultParagraphFont"/>
+    <w:link w:val="MacroText"/>
     <w:uiPriority w:val="99"/>
     <w:semiHidden/>
     <w:rsid w:val="001D4362"/>
@@ -5753,10 +5785,10 @@
       <w:szCs w:val="20"/>
     </w:rPr>
   </w:style>
-  <w:style w:type="paragraph" w:styleId="Textebrut">
+  <w:style w:type="paragraph" w:styleId="PlainText">
     <w:name w:val="Plain Text"/>
     <w:basedOn w:val="Normal"/>
-    <w:link w:val="TextebrutCar"/>
+    <w:link w:val="PlainTextChar"/>
     <w:uiPriority w:val="99"/>
     <w:semiHidden/>
     <w:unhideWhenUsed/>
@@ -5769,10 +5801,10 @@
       <w:szCs w:val="21"/>
     </w:rPr>
   </w:style>
-  <w:style w:type="character" w:customStyle="1" w:styleId="TextebrutCar">
-    <w:name w:val="Texte brut Car"/>
-    <w:basedOn w:val="Policepardfaut"/>
-    <w:link w:val="Textebrut"/>
+  <w:style w:type="character" w:customStyle="1" w:styleId="PlainTextChar">
+    <w:name w:val="Plain Text Char"/>
+    <w:basedOn w:val="DefaultParagraphFont"/>
+    <w:link w:val="PlainText"/>
     <w:uiPriority w:val="99"/>
     <w:semiHidden/>
     <w:rsid w:val="001D4362"/>
@@ -5781,7 +5813,7 @@
       <w:szCs w:val="21"/>
     </w:rPr>
   </w:style>
-  <w:style w:type="paragraph" w:styleId="Normalcentr">
+  <w:style w:type="paragraph" w:styleId="BlockText">
     <w:name w:val="Block Text"/>
     <w:basedOn w:val="Normal"/>
     <w:uiPriority w:val="99"/>
@@ -5803,9 +5835,9 @@
       <w:color w:val="783F04" w:themeColor="accent1" w:themeShade="80"/>
     </w:rPr>
   </w:style>
-  <w:style w:type="character" w:styleId="Lienhypertextesuivivisit">
+  <w:style w:type="character" w:styleId="FollowedHyperlink">
     <w:name w:val="FollowedHyperlink"/>
-    <w:basedOn w:val="Policepardfaut"/>
+    <w:basedOn w:val="DefaultParagraphFont"/>
     <w:uiPriority w:val="99"/>
     <w:semiHidden/>
     <w:unhideWhenUsed/>
@@ -5815,9 +5847,9 @@
       <w:u w:val="single"/>
     </w:rPr>
   </w:style>
-  <w:style w:type="character" w:styleId="Lienhypertexte">
+  <w:style w:type="character" w:styleId="Hyperlink">
     <w:name w:val="Hyperlink"/>
-    <w:basedOn w:val="Policepardfaut"/>
+    <w:basedOn w:val="DefaultParagraphFont"/>
     <w:uiPriority w:val="99"/>
     <w:unhideWhenUsed/>
     <w:rsid w:val="007833A7"/>
@@ -5826,9 +5858,9 @@
       <w:u w:val="single"/>
     </w:rPr>
   </w:style>
-  <w:style w:type="character" w:styleId="Textedelespacerserv">
+  <w:style w:type="character" w:styleId="PlaceholderText">
     <w:name w:val="Placeholder Text"/>
-    <w:basedOn w:val="Policepardfaut"/>
+    <w:basedOn w:val="DefaultParagraphFont"/>
     <w:uiPriority w:val="99"/>
     <w:semiHidden/>
     <w:rsid w:val="007833A7"/>
@@ -5836,9 +5868,9 @@
       <w:color w:val="595959" w:themeColor="text1" w:themeTint="A6"/>
     </w:rPr>
   </w:style>
-  <w:style w:type="character" w:styleId="Accentuationintense">
+  <w:style w:type="character" w:styleId="IntenseEmphasis">
     <w:name w:val="Intense Emphasis"/>
-    <w:basedOn w:val="Policepardfaut"/>
+    <w:basedOn w:val="DefaultParagraphFont"/>
     <w:uiPriority w:val="21"/>
     <w:semiHidden/>
     <w:unhideWhenUsed/>
@@ -5850,11 +5882,11 @@
       <w:color w:val="B35E06" w:themeColor="accent1" w:themeShade="BF"/>
     </w:rPr>
   </w:style>
-  <w:style w:type="paragraph" w:styleId="Citationintense">
+  <w:style w:type="paragraph" w:styleId="IntenseQuote">
     <w:name w:val="Intense Quote"/>
     <w:basedOn w:val="Normal"/>
     <w:next w:val="Normal"/>
-    <w:link w:val="CitationintenseCar"/>
+    <w:link w:val="IntenseQuoteChar"/>
     <w:uiPriority w:val="30"/>
     <w:semiHidden/>
     <w:unhideWhenUsed/>
@@ -5874,10 +5906,10 @@
       <w:color w:val="B35E06" w:themeColor="accent1" w:themeShade="BF"/>
     </w:rPr>
   </w:style>
-  <w:style w:type="character" w:customStyle="1" w:styleId="CitationintenseCar">
-    <w:name w:val="Citation intense Car"/>
-    <w:basedOn w:val="Policepardfaut"/>
-    <w:link w:val="Citationintense"/>
+  <w:style w:type="character" w:customStyle="1" w:styleId="IntenseQuoteChar">
+    <w:name w:val="Intense Quote Char"/>
+    <w:basedOn w:val="DefaultParagraphFont"/>
+    <w:link w:val="IntenseQuote"/>
     <w:uiPriority w:val="30"/>
     <w:semiHidden/>
     <w:rsid w:val="00FD262C"/>
@@ -5887,9 +5919,9 @@
       <w:color w:val="B35E06" w:themeColor="accent1" w:themeShade="BF"/>
     </w:rPr>
   </w:style>
-  <w:style w:type="character" w:styleId="Rfrenceintense">
+  <w:style w:type="character" w:styleId="IntenseReference">
     <w:name w:val="Intense Reference"/>
-    <w:basedOn w:val="Policepardfaut"/>
+    <w:basedOn w:val="DefaultParagraphFont"/>
     <w:uiPriority w:val="32"/>
     <w:semiHidden/>
     <w:unhideWhenUsed/>
@@ -5904,9 +5936,9 @@
       <w:spacing w:val="5"/>
     </w:rPr>
   </w:style>
-  <w:style w:type="paragraph" w:styleId="Sansinterligne">
+  <w:style w:type="paragraph" w:styleId="NoSpacing">
     <w:name w:val="No Spacing"/>
-    <w:link w:val="SansinterligneCar"/>
+    <w:link w:val="NoSpacingChar"/>
     <w:uiPriority w:val="1"/>
     <w:qFormat/>
     <w:rsid w:val="00B17B7A"/>
@@ -5917,17 +5949,17 @@
       <w:lang w:val="fr-CA" w:eastAsia="fr-CA"/>
     </w:rPr>
   </w:style>
-  <w:style w:type="character" w:customStyle="1" w:styleId="SansinterligneCar">
-    <w:name w:val="Sans interligne Car"/>
-    <w:basedOn w:val="Policepardfaut"/>
-    <w:link w:val="Sansinterligne"/>
+  <w:style w:type="character" w:customStyle="1" w:styleId="NoSpacingChar">
+    <w:name w:val="No Spacing Char"/>
+    <w:basedOn w:val="DefaultParagraphFont"/>
+    <w:link w:val="NoSpacing"/>
     <w:uiPriority w:val="1"/>
     <w:rsid w:val="00B17B7A"/>
     <w:rPr>
       <w:lang w:val="fr-CA" w:eastAsia="fr-CA"/>
     </w:rPr>
   </w:style>
-  <w:style w:type="paragraph" w:styleId="TM2">
+  <w:style w:type="paragraph" w:styleId="TOC2">
     <w:name w:val="toc 2"/>
     <w:basedOn w:val="Normal"/>
     <w:next w:val="Normal"/>
@@ -5944,7 +5976,7 @@
       <w:lang w:val="fr-CA" w:eastAsia="fr-CA"/>
     </w:rPr>
   </w:style>
-  <w:style w:type="paragraph" w:styleId="TM1">
+  <w:style w:type="paragraph" w:styleId="TOC1">
     <w:name w:val="toc 1"/>
     <w:basedOn w:val="Normal"/>
     <w:next w:val="Normal"/>
@@ -5960,7 +5992,7 @@
       <w:lang w:val="fr-CA" w:eastAsia="fr-CA"/>
     </w:rPr>
   </w:style>
-  <w:style w:type="paragraph" w:styleId="TM3">
+  <w:style w:type="paragraph" w:styleId="TOC3">
     <w:name w:val="toc 3"/>
     <w:basedOn w:val="Normal"/>
     <w:next w:val="Normal"/>
@@ -5977,7 +6009,7 @@
       <w:lang w:val="fr-CA" w:eastAsia="fr-CA"/>
     </w:rPr>
   </w:style>
-  <w:style w:type="paragraph" w:styleId="Paragraphedeliste">
+  <w:style w:type="paragraph" w:styleId="ListParagraph">
     <w:name w:val="List Paragraph"/>
     <w:basedOn w:val="Normal"/>
     <w:uiPriority w:val="34"/>
@@ -5993,7 +6025,7 @@
 </file>
 
 <file path=word/glossary/document.xml><?xml version="1.0" encoding="utf-8"?>
-<w:glossaryDocument xmlns:wpc="http://schemas.microsoft.com/office/word/2010/wordprocessingCanvas" xmlns:cx="http://schemas.microsoft.com/office/drawing/2014/chartex" xmlns:cx1="http://schemas.microsoft.com/office/drawing/2015/9/8/chartex" xmlns:cx2="http://schemas.microsoft.com/office/drawing/2015/10/21/chartex" xmlns:cx3="http://schemas.microsoft.com/office/drawing/2016/5/9/chartex" xmlns:cx4="http://schemas.microsoft.com/office/drawing/2016/5/10/chartex" xmlns:cx5="http://schemas.microsoft.com/office/drawing/2016/5/11/chartex" xmlns:cx6="http://schemas.microsoft.com/office/drawing/2016/5/12/chartex" xmlns:cx7="http://schemas.microsoft.com/office/drawing/2016/5/13/chartex" xmlns:cx8="http://schemas.microsoft.com/office/drawing/2016/5/14/chartex" xmlns:mc="http://schemas.openxmlformats.org/markup-compatibility/2006" xmlns:aink="http://schemas.microsoft.com/office/drawing/2016/ink" xmlns:am3d="http://schemas.microsoft.com/office/drawing/2017/model3d" xmlns:o="urn:schemas-microsoft-com:office:office" xmlns:oel="http://schemas.microsoft.com/office/2019/extlst" xmlns:r="http://schemas.openxmlformats.org/officeDocument/2006/relationships" xmlns:m="http://schemas.openxmlformats.org/officeDocument/2006/math" xmlns:v="urn:schemas-microsoft-com:vml" xmlns:wp14="http://schemas.microsoft.com/office/word/2010/wordprocessingDrawing" xmlns:wp="http://schemas.openxmlformats.org/drawingml/2006/wordprocessingDrawing" xmlns:w10="urn:schemas-microsoft-com:office:word" xmlns:w="http://schemas.openxmlformats.org/wordprocessingml/2006/main" xmlns:w14="http://schemas.microsoft.com/office/word/2010/wordml" xmlns:w15="http://schemas.microsoft.com/office/word/2012/wordml" xmlns:w16cex="http://schemas.microsoft.com/office/word/2018/wordml/cex" xmlns:w16cid="http://schemas.microsoft.com/office/word/2016/wordml/cid" xmlns:w16="http://schemas.microsoft.com/office/word/2018/wordml" xmlns:w16sdtdh="http://schemas.microsoft.com/office/word/2020/wordml/sdtdatahash" xmlns:w16se="http://schemas.microsoft.com/office/word/2015/wordml/symex" xmlns:wpg="http://schemas.microsoft.com/office/word/2010/wordprocessingGroup" xmlns:wpi="http://schemas.microsoft.com/office/word/2010/wordprocessingInk" xmlns:wne="http://schemas.microsoft.com/office/word/2006/wordml" xmlns:wps="http://schemas.microsoft.com/office/word/2010/wordprocessingShape" mc:Ignorable="w14 w15 w16se w16cid w16 w16cex w16sdtdh wp14">
+<w:glossaryDocument xmlns:wpc="http://schemas.microsoft.com/office/word/2010/wordprocessingCanvas" xmlns:cx="http://schemas.microsoft.com/office/drawing/2014/chartex" xmlns:cx1="http://schemas.microsoft.com/office/drawing/2015/9/8/chartex" xmlns:cx2="http://schemas.microsoft.com/office/drawing/2015/10/21/chartex" xmlns:cx3="http://schemas.microsoft.com/office/drawing/2016/5/9/chartex" xmlns:cx4="http://schemas.microsoft.com/office/drawing/2016/5/10/chartex" xmlns:cx5="http://schemas.microsoft.com/office/drawing/2016/5/11/chartex" xmlns:cx6="http://schemas.microsoft.com/office/drawing/2016/5/12/chartex" xmlns:cx7="http://schemas.microsoft.com/office/drawing/2016/5/13/chartex" xmlns:cx8="http://schemas.microsoft.com/office/drawing/2016/5/14/chartex" xmlns:mc="http://schemas.openxmlformats.org/markup-compatibility/2006" xmlns:aink="http://schemas.microsoft.com/office/drawing/2016/ink" xmlns:am3d="http://schemas.microsoft.com/office/drawing/2017/model3d" xmlns:o="urn:schemas-microsoft-com:office:office" xmlns:r="http://schemas.openxmlformats.org/officeDocument/2006/relationships" xmlns:m="http://schemas.openxmlformats.org/officeDocument/2006/math" xmlns:v="urn:schemas-microsoft-com:vml" xmlns:wp14="http://schemas.microsoft.com/office/word/2010/wordprocessingDrawing" xmlns:wp="http://schemas.openxmlformats.org/drawingml/2006/wordprocessingDrawing" xmlns:w10="urn:schemas-microsoft-com:office:word" xmlns:w="http://schemas.openxmlformats.org/wordprocessingml/2006/main" xmlns:w14="http://schemas.microsoft.com/office/word/2010/wordml" xmlns:w15="http://schemas.microsoft.com/office/word/2012/wordml" xmlns:w16cex="http://schemas.microsoft.com/office/word/2018/wordml/cex" xmlns:w16cid="http://schemas.microsoft.com/office/word/2016/wordml/cid" xmlns:w16="http://schemas.microsoft.com/office/word/2018/wordml" xmlns:w16sdtdh="http://schemas.microsoft.com/office/word/2020/wordml/sdtdatahash" xmlns:w16se="http://schemas.microsoft.com/office/word/2015/wordml/symex" xmlns:wpg="http://schemas.microsoft.com/office/word/2010/wordprocessingGroup" xmlns:wpi="http://schemas.microsoft.com/office/word/2010/wordprocessingInk" xmlns:wne="http://schemas.microsoft.com/office/word/2006/wordml" xmlns:wps="http://schemas.microsoft.com/office/word/2010/wordprocessingShape" mc:Ignorable="w14 w15 w16se w16cid w16 w16cex w16sdtdh wp14">
   <w:docParts>
     <w:docPart>
       <w:docPartPr>
@@ -6139,7 +6171,7 @@
     <w:charset w:val="86"/>
     <w:family w:val="auto"/>
     <w:pitch w:val="variable"/>
-    <w:sig w:usb0="00000003" w:usb1="288F0000" w:usb2="00000016" w:usb3="00000000" w:csb0="00040001" w:csb1="00000000"/>
+    <w:sig w:usb0="00000203" w:usb1="288F0000" w:usb2="00000016" w:usb3="00000000" w:csb0="00040001" w:csb1="00000000"/>
   </w:font>
   <w:font w:name="Arial">
     <w:panose1 w:val="020B0604020202020204"/>
@@ -6225,8 +6257,8 @@
   </m:mathPr>
   <w:themeFontLang w:val="fr-CA"/>
   <w:clrSchemeMapping w:bg1="light1" w:t1="dark1" w:bg2="light2" w:t2="dark2" w:accent1="accent1" w:accent2="accent2" w:accent3="accent3" w:accent4="accent4" w:accent5="accent5" w:accent6="accent6" w:hyperlink="hyperlink" w:followedHyperlink="followedHyperlink"/>
-  <w:decimalSymbol w:val=","/>
-  <w:listSeparator w:val=";"/>
+  <w:decimalSymbol w:val="."/>
+  <w:listSeparator w:val=","/>
   <w15:chartTrackingRefBased/>
 </w:settings>
 </file>
@@ -6630,13 +6662,13 @@
     <w:name w:val="Normal"/>
     <w:qFormat/>
   </w:style>
-  <w:style w:type="character" w:default="1" w:styleId="Policepardfaut">
+  <w:style w:type="character" w:default="1" w:styleId="DefaultParagraphFont">
     <w:name w:val="Default Paragraph Font"/>
     <w:uiPriority w:val="1"/>
     <w:semiHidden/>
     <w:unhideWhenUsed/>
   </w:style>
-  <w:style w:type="table" w:default="1" w:styleId="TableauNormal">
+  <w:style w:type="table" w:default="1" w:styleId="TableNormal">
     <w:name w:val="Normal Table"/>
     <w:uiPriority w:val="99"/>
     <w:semiHidden/>
@@ -6651,7 +6683,7 @@
       </w:tblCellMar>
     </w:tblPr>
   </w:style>
-  <w:style w:type="numbering" w:default="1" w:styleId="Aucuneliste">
+  <w:style w:type="numbering" w:default="1" w:styleId="NoList">
     <w:name w:val="No List"/>
     <w:uiPriority w:val="99"/>
     <w:semiHidden/>
@@ -6669,9 +6701,9 @@
     <w:name w:val="0D5D93DDD0CB4866A7958AB33E032128"/>
     <w:rsid w:val="003E0813"/>
   </w:style>
-  <w:style w:type="character" w:styleId="Textedelespacerserv">
+  <w:style w:type="character" w:styleId="PlaceholderText">
     <w:name w:val="Placeholder Text"/>
-    <w:basedOn w:val="Policepardfaut"/>
+    <w:basedOn w:val="DefaultParagraphFont"/>
     <w:uiPriority w:val="99"/>
     <w:semiHidden/>
     <w:rsid w:val="006F6550"/>
@@ -6960,6 +6992,16 @@
 </file>
 
 <file path=customXml/item2.xml><?xml version="1.0" encoding="utf-8"?>
+<b:Sources xmlns:b="http://schemas.openxmlformats.org/officeDocument/2006/bibliography" xmlns="http://schemas.openxmlformats.org/officeDocument/2006/bibliography" SelectedStyle="\APASixthEditionOfficeOnline.xsl" StyleName="APA" Version="6"/>
+</file>
+
+<file path=customXml/item3.xml><?xml version="1.0" encoding="utf-8"?>
+<p:properties xmlns:p="http://schemas.microsoft.com/office/2006/metadata/properties" xmlns:xsi="http://www.w3.org/2001/XMLSchema-instance" xmlns:pc="http://schemas.microsoft.com/office/infopath/2007/PartnerControls">
+  <documentManagement/>
+</p:properties>
+</file>
+
+<file path=customXml/item4.xml><?xml version="1.0" encoding="utf-8"?>
 <ct:contentTypeSchema xmlns:ct="http://schemas.microsoft.com/office/2006/metadata/contentType" xmlns:ma="http://schemas.microsoft.com/office/2006/metadata/properties/metaAttributes" ct:_="" ma:_="" ma:contentTypeName="Document" ma:contentTypeID="0x01010083EF625C3DD1DE44B976E4D24342C4CD" ma:contentTypeVersion="9" ma:contentTypeDescription="Crée un document." ma:contentTypeScope="" ma:versionID="4babc6c50d488bb67db69f7b5e0f6f47">
   <xsd:schema xmlns:xsd="http://www.w3.org/2001/XMLSchema" xmlns:xs="http://www.w3.org/2001/XMLSchema" xmlns:p="http://schemas.microsoft.com/office/2006/metadata/properties" xmlns:ns3="ca16c3a8-9fa9-4e2d-ac9a-a5e3f16678b8" targetNamespace="http://schemas.microsoft.com/office/2006/metadata/properties" ma:root="true" ma:fieldsID="542f5d2d6a858b55e2e15f5352479c75" ns3:_="">
     <xsd:import namespace="ca16c3a8-9fa9-4e2d-ac9a-a5e3f16678b8"/>
@@ -7137,16 +7179,6 @@
 </ct:contentTypeSchema>
 </file>
 
-<file path=customXml/item3.xml><?xml version="1.0" encoding="utf-8"?>
-<p:properties xmlns:p="http://schemas.microsoft.com/office/2006/metadata/properties" xmlns:xsi="http://www.w3.org/2001/XMLSchema-instance" xmlns:pc="http://schemas.microsoft.com/office/infopath/2007/PartnerControls">
-  <documentManagement/>
-</p:properties>
-</file>
-
-<file path=customXml/item4.xml><?xml version="1.0" encoding="utf-8"?>
-<b:Sources xmlns:b="http://schemas.openxmlformats.org/officeDocument/2006/bibliography" xmlns="http://schemas.openxmlformats.org/officeDocument/2006/bibliography" SelectedStyle="\APASixthEditionOfficeOnline.xsl" StyleName="APA" Version="6"/>
-</file>
-
 <file path=customXml/itemProps1.xml><?xml version="1.0" encoding="utf-8"?>
 <ds:datastoreItem xmlns:ds="http://schemas.openxmlformats.org/officeDocument/2006/customXml" ds:itemID="{F71D8039-CD03-4BA0-BFE2-8B42925D3F64}">
   <ds:schemaRefs>
@@ -7156,6 +7188,23 @@
 </file>
 
 <file path=customXml/itemProps2.xml><?xml version="1.0" encoding="utf-8"?>
+<ds:datastoreItem xmlns:ds="http://schemas.openxmlformats.org/officeDocument/2006/customXml" ds:itemID="{59098559-8461-4F9E-96FC-5076A61CABED}">
+  <ds:schemaRefs>
+    <ds:schemaRef ds:uri="http://schemas.openxmlformats.org/officeDocument/2006/bibliography"/>
+  </ds:schemaRefs>
+</ds:datastoreItem>
+</file>
+
+<file path=customXml/itemProps3.xml><?xml version="1.0" encoding="utf-8"?>
+<ds:datastoreItem xmlns:ds="http://schemas.openxmlformats.org/officeDocument/2006/customXml" ds:itemID="{63671810-3EF7-4C8E-BCBA-248ABE2BAB39}">
+  <ds:schemaRefs>
+    <ds:schemaRef ds:uri="http://schemas.microsoft.com/office/2006/metadata/properties"/>
+    <ds:schemaRef ds:uri="http://schemas.microsoft.com/office/infopath/2007/PartnerControls"/>
+  </ds:schemaRefs>
+</ds:datastoreItem>
+</file>
+
+<file path=customXml/itemProps4.xml><?xml version="1.0" encoding="utf-8"?>
 <ds:datastoreItem xmlns:ds="http://schemas.openxmlformats.org/officeDocument/2006/customXml" ds:itemID="{C8022C49-B127-4108-AE2F-AED9C6BE8C0A}">
   <ds:schemaRefs>
     <ds:schemaRef ds:uri="http://schemas.microsoft.com/office/2006/metadata/contentType"/>
@@ -7171,21 +7220,4 @@
     <ds:schemaRef ds:uri="http://schemas.microsoft.com/internal/obd"/>
   </ds:schemaRefs>
 </ds:datastoreItem>
-</file>
-
-<file path=customXml/itemProps3.xml><?xml version="1.0" encoding="utf-8"?>
-<ds:datastoreItem xmlns:ds="http://schemas.openxmlformats.org/officeDocument/2006/customXml" ds:itemID="{63671810-3EF7-4C8E-BCBA-248ABE2BAB39}">
-  <ds:schemaRefs>
-    <ds:schemaRef ds:uri="http://schemas.microsoft.com/office/2006/metadata/properties"/>
-    <ds:schemaRef ds:uri="http://schemas.microsoft.com/office/infopath/2007/PartnerControls"/>
-  </ds:schemaRefs>
-</ds:datastoreItem>
-</file>
-
-<file path=customXml/itemProps4.xml><?xml version="1.0" encoding="utf-8"?>
-<ds:datastoreItem xmlns:ds="http://schemas.openxmlformats.org/officeDocument/2006/customXml" ds:itemID="{59098559-8461-4F9E-96FC-5076A61CABED}">
-  <ds:schemaRefs>
-    <ds:schemaRef ds:uri="http://schemas.openxmlformats.org/officeDocument/2006/bibliography"/>
-  </ds:schemaRefs>
-</ds:datastoreItem>
 </file>
</xml_diff>